<commit_message>
Updated SRS document with revised sections
</commit_message>
<xml_diff>
--- a/SRS Emerging Lab Project .docx
+++ b/SRS Emerging Lab Project .docx
@@ -5703,7 +5703,7 @@
           <w:lang w:val="en-AE"/>
         </w:rPr>
         <w:pict w14:anchorId="0206C4B3">
-          <v:rect id="_x0000_i1202" style="width:0;height:1.5pt" o:hrstd="t" o:hr="t" fillcolor="#a0a0a0" stroked="f"/>
+          <v:rect id="_x0000_i1025" style="width:0;height:1.5pt" o:hrstd="t" o:hr="t" fillcolor="#a0a0a0" stroked="f"/>
         </w:pict>
       </w:r>
     </w:p>
@@ -7069,6 +7069,1159 @@
         <w:ind w:left="216"/>
         <w:jc w:val="both"/>
         <w:rPr>
+          <w:i w:val="0"/>
+          <w:iCs w:val="0"/>
+          <w:lang w:val="en-IN"/>
+        </w:rPr>
+      </w:pPr>
+    </w:p>
+    <w:p>
+      <w:pPr>
+        <w:pStyle w:val="BodyText"/>
+        <w:spacing w:before="38"/>
+        <w:ind w:left="216"/>
+        <w:jc w:val="both"/>
+        <w:rPr>
+          <w:i w:val="0"/>
+          <w:iCs w:val="0"/>
+          <w:lang w:val="en-IN"/>
+        </w:rPr>
+      </w:pPr>
+    </w:p>
+    <w:p>
+      <w:pPr>
+        <w:pStyle w:val="BodyText"/>
+        <w:spacing w:before="38"/>
+        <w:ind w:left="216"/>
+        <w:jc w:val="both"/>
+        <w:rPr>
+          <w:i w:val="0"/>
+          <w:iCs w:val="0"/>
+          <w:lang w:val="en-IN"/>
+        </w:rPr>
+      </w:pPr>
+    </w:p>
+    <w:p>
+      <w:pPr>
+        <w:pStyle w:val="BodyText"/>
+        <w:spacing w:before="38"/>
+        <w:ind w:left="216"/>
+        <w:jc w:val="both"/>
+        <w:rPr>
+          <w:i w:val="0"/>
+          <w:iCs w:val="0"/>
+          <w:lang w:val="en-IN"/>
+        </w:rPr>
+      </w:pPr>
+    </w:p>
+    <w:p>
+      <w:pPr>
+        <w:pStyle w:val="BodyText"/>
+        <w:spacing w:before="38"/>
+        <w:ind w:left="216"/>
+        <w:jc w:val="both"/>
+        <w:rPr>
+          <w:i w:val="0"/>
+          <w:iCs w:val="0"/>
+          <w:lang w:val="en-IN"/>
+        </w:rPr>
+      </w:pPr>
+    </w:p>
+    <w:p>
+      <w:pPr>
+        <w:pStyle w:val="BodyText"/>
+        <w:spacing w:before="38"/>
+        <w:ind w:left="216"/>
+        <w:jc w:val="both"/>
+        <w:rPr>
+          <w:i w:val="0"/>
+          <w:iCs w:val="0"/>
+          <w:lang w:val="en-IN"/>
+        </w:rPr>
+      </w:pPr>
+    </w:p>
+    <w:p>
+      <w:pPr>
+        <w:pStyle w:val="BodyText"/>
+        <w:spacing w:before="38"/>
+        <w:ind w:left="216"/>
+        <w:jc w:val="both"/>
+        <w:rPr>
+          <w:i w:val="0"/>
+          <w:iCs w:val="0"/>
+          <w:lang w:val="en-IN"/>
+        </w:rPr>
+      </w:pPr>
+    </w:p>
+    <w:p>
+      <w:pPr>
+        <w:pStyle w:val="BodyText"/>
+        <w:spacing w:before="38"/>
+        <w:ind w:left="216"/>
+        <w:jc w:val="both"/>
+        <w:rPr>
+          <w:i w:val="0"/>
+          <w:iCs w:val="0"/>
+          <w:lang w:val="en-IN"/>
+        </w:rPr>
+      </w:pPr>
+    </w:p>
+    <w:p>
+      <w:pPr>
+        <w:pStyle w:val="BodyText"/>
+        <w:spacing w:before="38"/>
+        <w:ind w:left="216"/>
+        <w:jc w:val="both"/>
+        <w:rPr>
+          <w:i w:val="0"/>
+          <w:iCs w:val="0"/>
+          <w:lang w:val="en-IN"/>
+        </w:rPr>
+      </w:pPr>
+    </w:p>
+    <w:p>
+      <w:pPr>
+        <w:pStyle w:val="BodyText"/>
+        <w:spacing w:before="38"/>
+        <w:ind w:left="216"/>
+        <w:jc w:val="both"/>
+        <w:rPr>
+          <w:i w:val="0"/>
+          <w:iCs w:val="0"/>
+          <w:lang w:val="en-IN"/>
+        </w:rPr>
+      </w:pPr>
+    </w:p>
+    <w:p>
+      <w:pPr>
+        <w:pStyle w:val="BodyText"/>
+        <w:spacing w:before="38"/>
+        <w:ind w:left="216"/>
+        <w:jc w:val="both"/>
+        <w:rPr>
+          <w:i w:val="0"/>
+          <w:iCs w:val="0"/>
+          <w:lang w:val="en-IN"/>
+        </w:rPr>
+      </w:pPr>
+    </w:p>
+    <w:p>
+      <w:pPr>
+        <w:pStyle w:val="BodyText"/>
+        <w:spacing w:before="38"/>
+        <w:ind w:left="216"/>
+        <w:jc w:val="both"/>
+        <w:rPr>
+          <w:i w:val="0"/>
+          <w:iCs w:val="0"/>
+          <w:lang w:val="en-IN"/>
+        </w:rPr>
+      </w:pPr>
+    </w:p>
+    <w:p>
+      <w:pPr>
+        <w:pStyle w:val="BodyText"/>
+        <w:spacing w:before="38"/>
+        <w:ind w:left="216"/>
+        <w:jc w:val="both"/>
+        <w:rPr>
+          <w:i w:val="0"/>
+          <w:iCs w:val="0"/>
+          <w:lang w:val="en-IN"/>
+        </w:rPr>
+      </w:pPr>
+    </w:p>
+    <w:p>
+      <w:pPr>
+        <w:pStyle w:val="BodyText"/>
+        <w:spacing w:before="38"/>
+        <w:ind w:left="216"/>
+        <w:jc w:val="both"/>
+        <w:rPr>
+          <w:i w:val="0"/>
+          <w:iCs w:val="0"/>
+          <w:lang w:val="en-IN"/>
+        </w:rPr>
+      </w:pPr>
+    </w:p>
+    <w:p>
+      <w:pPr>
+        <w:pStyle w:val="BodyText"/>
+        <w:spacing w:before="38"/>
+        <w:ind w:left="216"/>
+        <w:jc w:val="both"/>
+        <w:rPr>
+          <w:i w:val="0"/>
+          <w:iCs w:val="0"/>
+          <w:lang w:val="en-IN"/>
+        </w:rPr>
+      </w:pPr>
+    </w:p>
+    <w:p>
+      <w:pPr>
+        <w:pStyle w:val="BodyText"/>
+        <w:spacing w:before="38"/>
+        <w:ind w:left="216"/>
+        <w:jc w:val="both"/>
+        <w:rPr>
+          <w:i w:val="0"/>
+          <w:iCs w:val="0"/>
+          <w:lang w:val="en-IN"/>
+        </w:rPr>
+      </w:pPr>
+    </w:p>
+    <w:p>
+      <w:pPr>
+        <w:pStyle w:val="BodyText"/>
+        <w:spacing w:before="38"/>
+        <w:ind w:left="216"/>
+        <w:jc w:val="both"/>
+        <w:rPr>
+          <w:i w:val="0"/>
+          <w:iCs w:val="0"/>
+          <w:lang w:val="en-IN"/>
+        </w:rPr>
+      </w:pPr>
+    </w:p>
+    <w:p>
+      <w:pPr>
+        <w:pStyle w:val="BodyText"/>
+        <w:spacing w:before="38"/>
+        <w:ind w:left="216"/>
+        <w:jc w:val="both"/>
+        <w:rPr>
+          <w:i w:val="0"/>
+          <w:iCs w:val="0"/>
+          <w:lang w:val="en-IN"/>
+        </w:rPr>
+      </w:pPr>
+    </w:p>
+    <w:p>
+      <w:pPr>
+        <w:pStyle w:val="BodyText"/>
+        <w:spacing w:before="38"/>
+        <w:ind w:left="216"/>
+        <w:jc w:val="both"/>
+        <w:rPr>
+          <w:i w:val="0"/>
+          <w:iCs w:val="0"/>
+          <w:lang w:val="en-IN"/>
+        </w:rPr>
+      </w:pPr>
+    </w:p>
+    <w:p>
+      <w:pPr>
+        <w:pStyle w:val="BodyText"/>
+        <w:spacing w:before="38"/>
+        <w:ind w:left="216"/>
+        <w:jc w:val="both"/>
+        <w:rPr>
+          <w:i w:val="0"/>
+          <w:iCs w:val="0"/>
+          <w:lang w:val="en-IN"/>
+        </w:rPr>
+      </w:pPr>
+    </w:p>
+    <w:p>
+      <w:pPr>
+        <w:pStyle w:val="BodyText"/>
+        <w:spacing w:before="38"/>
+        <w:ind w:left="216"/>
+        <w:jc w:val="both"/>
+        <w:rPr>
+          <w:i w:val="0"/>
+          <w:iCs w:val="0"/>
+          <w:lang w:val="en-IN"/>
+        </w:rPr>
+      </w:pPr>
+    </w:p>
+    <w:p>
+      <w:pPr>
+        <w:pStyle w:val="BodyText"/>
+        <w:spacing w:before="38"/>
+        <w:ind w:left="216"/>
+        <w:jc w:val="both"/>
+        <w:rPr>
+          <w:i w:val="0"/>
+          <w:iCs w:val="0"/>
+          <w:lang w:val="en-IN"/>
+        </w:rPr>
+      </w:pPr>
+    </w:p>
+    <w:p>
+      <w:pPr>
+        <w:pStyle w:val="BodyText"/>
+        <w:spacing w:before="38"/>
+        <w:ind w:left="216"/>
+        <w:jc w:val="both"/>
+        <w:rPr>
+          <w:i w:val="0"/>
+          <w:iCs w:val="0"/>
+          <w:lang w:val="en-IN"/>
+        </w:rPr>
+      </w:pPr>
+    </w:p>
+    <w:p>
+      <w:pPr>
+        <w:pStyle w:val="BodyText"/>
+        <w:spacing w:before="38"/>
+        <w:ind w:left="216"/>
+        <w:jc w:val="both"/>
+        <w:rPr>
+          <w:i w:val="0"/>
+          <w:iCs w:val="0"/>
+          <w:lang w:val="en-IN"/>
+        </w:rPr>
+      </w:pPr>
+    </w:p>
+    <w:p>
+      <w:pPr>
+        <w:pStyle w:val="BodyText"/>
+        <w:spacing w:before="38"/>
+        <w:ind w:left="216"/>
+        <w:jc w:val="both"/>
+        <w:rPr>
+          <w:i w:val="0"/>
+          <w:iCs w:val="0"/>
+          <w:lang w:val="en-IN"/>
+        </w:rPr>
+      </w:pPr>
+    </w:p>
+    <w:p>
+      <w:pPr>
+        <w:pStyle w:val="BodyText"/>
+        <w:spacing w:before="38"/>
+        <w:ind w:left="216"/>
+        <w:jc w:val="both"/>
+        <w:rPr>
+          <w:i w:val="0"/>
+          <w:iCs w:val="0"/>
+          <w:lang w:val="en-IN"/>
+        </w:rPr>
+      </w:pPr>
+    </w:p>
+    <w:p>
+      <w:pPr>
+        <w:pStyle w:val="BodyText"/>
+        <w:spacing w:before="38"/>
+        <w:ind w:left="216"/>
+        <w:jc w:val="both"/>
+        <w:rPr>
+          <w:i w:val="0"/>
+          <w:iCs w:val="0"/>
+          <w:lang w:val="en-IN"/>
+        </w:rPr>
+      </w:pPr>
+    </w:p>
+    <w:p>
+      <w:pPr>
+        <w:pStyle w:val="BodyText"/>
+        <w:spacing w:before="38"/>
+        <w:ind w:left="216"/>
+        <w:jc w:val="both"/>
+        <w:rPr>
+          <w:i w:val="0"/>
+          <w:iCs w:val="0"/>
+          <w:lang w:val="en-IN"/>
+        </w:rPr>
+      </w:pPr>
+    </w:p>
+    <w:p>
+      <w:pPr>
+        <w:pStyle w:val="BodyText"/>
+        <w:spacing w:before="38"/>
+        <w:ind w:left="216"/>
+        <w:jc w:val="both"/>
+        <w:rPr>
+          <w:i w:val="0"/>
+          <w:iCs w:val="0"/>
+          <w:lang w:val="en-IN"/>
+        </w:rPr>
+      </w:pPr>
+    </w:p>
+    <w:p>
+      <w:pPr>
+        <w:pStyle w:val="BodyText"/>
+        <w:spacing w:before="38"/>
+        <w:ind w:left="216"/>
+        <w:jc w:val="both"/>
+        <w:rPr>
+          <w:i w:val="0"/>
+          <w:iCs w:val="0"/>
+          <w:lang w:val="en-IN"/>
+        </w:rPr>
+      </w:pPr>
+    </w:p>
+    <w:p>
+      <w:pPr>
+        <w:pStyle w:val="BodyText"/>
+        <w:spacing w:before="38"/>
+        <w:ind w:left="216"/>
+        <w:jc w:val="both"/>
+        <w:rPr>
+          <w:i w:val="0"/>
+          <w:iCs w:val="0"/>
+          <w:lang w:val="en-IN"/>
+        </w:rPr>
+      </w:pPr>
+    </w:p>
+    <w:p>
+      <w:pPr>
+        <w:jc w:val="center"/>
+        <w:rPr>
+          <w:b/>
+          <w:bCs/>
+        </w:rPr>
+      </w:pPr>
+      <w:r>
+        <w:rPr>
+          <w:b/>
+          <w:bCs/>
+        </w:rPr>
+        <w:lastRenderedPageBreak/>
+        <w:t>Use Case Diagram</w:t>
+      </w:r>
+    </w:p>
+    <w:p>
+      <w:pPr>
+        <w:jc w:val="center"/>
+      </w:pPr>
+      <w:r>
+        <w:rPr>
+          <w:noProof/>
+        </w:rPr>
+        <w:drawing>
+          <wp:inline distT="0" distB="0" distL="0" distR="0" wp14:anchorId="368C9806" wp14:editId="4AB0F22D">
+            <wp:extent cx="6210300" cy="2377440"/>
+            <wp:effectExtent l="0" t="0" r="0" b="3810"/>
+            <wp:docPr id="1645112800" name="Picture 2"/>
+            <wp:cNvGraphicFramePr>
+              <a:graphicFrameLocks xmlns:a="http://schemas.openxmlformats.org/drawingml/2006/main" noChangeAspect="1"/>
+            </wp:cNvGraphicFramePr>
+            <a:graphic xmlns:a="http://schemas.openxmlformats.org/drawingml/2006/main">
+              <a:graphicData uri="http://schemas.openxmlformats.org/drawingml/2006/picture">
+                <pic:pic xmlns:pic="http://schemas.openxmlformats.org/drawingml/2006/picture">
+                  <pic:nvPicPr>
+                    <pic:cNvPr id="1645112800" name="Picture 1645112800"/>
+                    <pic:cNvPicPr/>
+                  </pic:nvPicPr>
+                  <pic:blipFill>
+                    <a:blip r:embed="rId9">
+                      <a:extLst>
+                        <a:ext uri="{28A0092B-C50C-407E-A947-70E740481C1C}">
+                          <a14:useLocalDpi xmlns:a14="http://schemas.microsoft.com/office/drawing/2010/main" val="0"/>
+                        </a:ext>
+                      </a:extLst>
+                    </a:blip>
+                    <a:stretch>
+                      <a:fillRect/>
+                    </a:stretch>
+                  </pic:blipFill>
+                  <pic:spPr>
+                    <a:xfrm>
+                      <a:off x="0" y="0"/>
+                      <a:ext cx="6210300" cy="2377440"/>
+                    </a:xfrm>
+                    <a:prstGeom prst="rect">
+                      <a:avLst/>
+                    </a:prstGeom>
+                  </pic:spPr>
+                </pic:pic>
+              </a:graphicData>
+            </a:graphic>
+          </wp:inline>
+        </w:drawing>
+      </w:r>
+    </w:p>
+    <w:p/>
+    <w:p>
+      <w:pPr>
+        <w:rPr>
+          <w:b/>
+          <w:bCs/>
+        </w:rPr>
+      </w:pPr>
+      <w:r>
+        <w:rPr>
+          <w:b/>
+          <w:bCs/>
+        </w:rPr>
+        <w:t>Actors in the System</w:t>
+      </w:r>
+    </w:p>
+    <w:p>
+      <w:pPr>
+        <w:rPr>
+          <w:b/>
+          <w:bCs/>
+        </w:rPr>
+      </w:pPr>
+      <w:r>
+        <w:rPr>
+          <w:rFonts w:ascii="Segoe UI Emoji" w:hAnsi="Segoe UI Emoji" w:cs="Segoe UI Emoji"/>
+          <w:b/>
+          <w:bCs/>
+        </w:rPr>
+        <w:t>👤</w:t>
+      </w:r>
+      <w:r>
+        <w:rPr>
+          <w:b/>
+          <w:bCs/>
+        </w:rPr>
+        <w:t xml:space="preserve"> 1. End User (Student / Faculty / Researcher)</w:t>
+      </w:r>
+    </w:p>
+    <w:p>
+      <w:r>
+        <w:t>This is the primary actor of the system.</w:t>
+      </w:r>
+      <w:r>
+        <w:br/>
+        <w:t>The End User interacts with the system to:</w:t>
+      </w:r>
+    </w:p>
+    <w:p>
+      <w:pPr>
+        <w:widowControl/>
+        <w:numPr>
+          <w:ilvl w:val="0"/>
+          <w:numId w:val="99"/>
+        </w:numPr>
+        <w:autoSpaceDE/>
+        <w:autoSpaceDN/>
+        <w:spacing w:after="160" w:line="259" w:lineRule="auto"/>
+      </w:pPr>
+      <w:r>
+        <w:t>Upload datasets</w:t>
+      </w:r>
+    </w:p>
+    <w:p>
+      <w:pPr>
+        <w:widowControl/>
+        <w:numPr>
+          <w:ilvl w:val="0"/>
+          <w:numId w:val="99"/>
+        </w:numPr>
+        <w:autoSpaceDE/>
+        <w:autoSpaceDN/>
+        <w:spacing w:after="160" w:line="259" w:lineRule="auto"/>
+      </w:pPr>
+      <w:r>
+        <w:t>Ask questions using natural language</w:t>
+      </w:r>
+    </w:p>
+    <w:p>
+      <w:pPr>
+        <w:widowControl/>
+        <w:numPr>
+          <w:ilvl w:val="0"/>
+          <w:numId w:val="99"/>
+        </w:numPr>
+        <w:autoSpaceDE/>
+        <w:autoSpaceDN/>
+        <w:spacing w:after="160" w:line="259" w:lineRule="auto"/>
+      </w:pPr>
+      <w:r>
+        <w:t>View generated insights and visualizations</w:t>
+      </w:r>
+    </w:p>
+    <w:p>
+      <w:r>
+        <w:t>The system is mainly designed to help this user analyze data easily.</w:t>
+      </w:r>
+    </w:p>
+    <w:p/>
+    <w:p>
+      <w:pPr>
+        <w:rPr>
+          <w:b/>
+          <w:bCs/>
+        </w:rPr>
+      </w:pPr>
+      <w:r>
+        <w:rPr>
+          <w:b/>
+          <w:bCs/>
+        </w:rPr>
+        <w:t xml:space="preserve"> 2. Vector Database</w:t>
+      </w:r>
+    </w:p>
+    <w:p>
+      <w:r>
+        <w:t>This is an external system that stores and retrieves vector embeddings.</w:t>
+      </w:r>
+      <w:r>
+        <w:br/>
+        <w:t>It helps the system:</w:t>
+      </w:r>
+    </w:p>
+    <w:p>
+      <w:pPr>
+        <w:widowControl/>
+        <w:numPr>
+          <w:ilvl w:val="0"/>
+          <w:numId w:val="100"/>
+        </w:numPr>
+        <w:autoSpaceDE/>
+        <w:autoSpaceDN/>
+        <w:spacing w:after="160" w:line="259" w:lineRule="auto"/>
+      </w:pPr>
+      <w:r>
+        <w:t>Store dataset embeddings</w:t>
+      </w:r>
+    </w:p>
+    <w:p>
+      <w:pPr>
+        <w:widowControl/>
+        <w:numPr>
+          <w:ilvl w:val="0"/>
+          <w:numId w:val="100"/>
+        </w:numPr>
+        <w:autoSpaceDE/>
+        <w:autoSpaceDN/>
+        <w:spacing w:after="160" w:line="259" w:lineRule="auto"/>
+      </w:pPr>
+      <w:r>
+        <w:t>Perform semantic similarity search</w:t>
+      </w:r>
+    </w:p>
+    <w:p>
+      <w:pPr>
+        <w:widowControl/>
+        <w:numPr>
+          <w:ilvl w:val="0"/>
+          <w:numId w:val="100"/>
+        </w:numPr>
+        <w:autoSpaceDE/>
+        <w:autoSpaceDN/>
+        <w:spacing w:after="160" w:line="259" w:lineRule="auto"/>
+      </w:pPr>
+      <w:r>
+        <w:t>Retrieve relevant information</w:t>
+      </w:r>
+    </w:p>
+    <w:p>
+      <w:r>
+        <w:t>It works in the background and is not directly accessed by the user.</w:t>
+      </w:r>
+    </w:p>
+    <w:p/>
+    <w:p>
+      <w:pPr>
+        <w:rPr>
+          <w:b/>
+          <w:bCs/>
+        </w:rPr>
+      </w:pPr>
+      <w:r>
+        <w:rPr>
+          <w:b/>
+          <w:bCs/>
+        </w:rPr>
+        <w:t>3. LLM API (Large Language Model)</w:t>
+      </w:r>
+    </w:p>
+    <w:p>
+      <w:r>
+        <w:t>This is another external system used for:</w:t>
+      </w:r>
+    </w:p>
+    <w:p>
+      <w:pPr>
+        <w:widowControl/>
+        <w:numPr>
+          <w:ilvl w:val="0"/>
+          <w:numId w:val="101"/>
+        </w:numPr>
+        <w:autoSpaceDE/>
+        <w:autoSpaceDN/>
+        <w:spacing w:after="160" w:line="259" w:lineRule="auto"/>
+      </w:pPr>
+      <w:r>
+        <w:t>Understanding user queries</w:t>
+      </w:r>
+    </w:p>
+    <w:p>
+      <w:pPr>
+        <w:widowControl/>
+        <w:numPr>
+          <w:ilvl w:val="0"/>
+          <w:numId w:val="101"/>
+        </w:numPr>
+        <w:autoSpaceDE/>
+        <w:autoSpaceDN/>
+        <w:spacing w:after="160" w:line="259" w:lineRule="auto"/>
+      </w:pPr>
+      <w:r>
+        <w:t>Generating context-aware responses</w:t>
+      </w:r>
+    </w:p>
+    <w:p>
+      <w:pPr>
+        <w:widowControl/>
+        <w:numPr>
+          <w:ilvl w:val="0"/>
+          <w:numId w:val="101"/>
+        </w:numPr>
+        <w:autoSpaceDE/>
+        <w:autoSpaceDN/>
+        <w:spacing w:after="160" w:line="259" w:lineRule="auto"/>
+      </w:pPr>
+      <w:r>
+        <w:t>Creating explanations based on retrieved data</w:t>
+      </w:r>
+    </w:p>
+    <w:p>
+      <w:r>
+        <w:t>It acts as the intelligence layer of the system.</w:t>
+      </w:r>
+    </w:p>
+    <w:p/>
+    <w:p>
+      <w:pPr>
+        <w:rPr>
+          <w:b/>
+          <w:bCs/>
+        </w:rPr>
+      </w:pPr>
+      <w:r>
+        <w:rPr>
+          <w:b/>
+          <w:bCs/>
+        </w:rPr>
+        <w:t xml:space="preserve"> Overall Process of the System</w:t>
+      </w:r>
+    </w:p>
+    <w:p>
+      <w:r>
+        <w:t>The system works in two main stages:</w:t>
+      </w:r>
+    </w:p>
+    <w:p/>
+    <w:p>
+      <w:pPr>
+        <w:rPr>
+          <w:b/>
+          <w:bCs/>
+        </w:rPr>
+      </w:pPr>
+      <w:r>
+        <w:rPr>
+          <w:b/>
+          <w:bCs/>
+        </w:rPr>
+        <w:t xml:space="preserve"> Stage 1: Dataset Ingestion Process</w:t>
+      </w:r>
+    </w:p>
+    <w:p>
+      <w:pPr>
+        <w:widowControl/>
+        <w:numPr>
+          <w:ilvl w:val="0"/>
+          <w:numId w:val="102"/>
+        </w:numPr>
+        <w:autoSpaceDE/>
+        <w:autoSpaceDN/>
+        <w:spacing w:after="160" w:line="259" w:lineRule="auto"/>
+      </w:pPr>
+      <w:r>
+        <w:t>The End User uploads a dataset (CSV or text file).</w:t>
+      </w:r>
+    </w:p>
+    <w:p>
+      <w:pPr>
+        <w:widowControl/>
+        <w:numPr>
+          <w:ilvl w:val="0"/>
+          <w:numId w:val="102"/>
+        </w:numPr>
+        <w:autoSpaceDE/>
+        <w:autoSpaceDN/>
+        <w:spacing w:after="160" w:line="259" w:lineRule="auto"/>
+      </w:pPr>
+      <w:r>
+        <w:t>The system preprocesses the dataset (cleans and prepares it).</w:t>
+      </w:r>
+    </w:p>
+    <w:p>
+      <w:pPr>
+        <w:widowControl/>
+        <w:numPr>
+          <w:ilvl w:val="0"/>
+          <w:numId w:val="102"/>
+        </w:numPr>
+        <w:autoSpaceDE/>
+        <w:autoSpaceDN/>
+        <w:spacing w:after="160" w:line="259" w:lineRule="auto"/>
+      </w:pPr>
+      <w:r>
+        <w:t>The system generates embeddings (converts data into numerical vectors).</w:t>
+      </w:r>
+    </w:p>
+    <w:p>
+      <w:pPr>
+        <w:widowControl/>
+        <w:numPr>
+          <w:ilvl w:val="0"/>
+          <w:numId w:val="102"/>
+        </w:numPr>
+        <w:autoSpaceDE/>
+        <w:autoSpaceDN/>
+        <w:spacing w:after="160" w:line="259" w:lineRule="auto"/>
+      </w:pPr>
+      <w:r>
+        <w:lastRenderedPageBreak/>
+        <w:t>These embeddings are stored in the Vector Database.</w:t>
+      </w:r>
+    </w:p>
+    <w:p>
+      <w:r>
+        <w:t xml:space="preserve"> This stage prepares the data so it can be searched semantically.</w:t>
+      </w:r>
+    </w:p>
+    <w:p/>
+    <w:p>
+      <w:pPr>
+        <w:rPr>
+          <w:b/>
+          <w:bCs/>
+        </w:rPr>
+      </w:pPr>
+      <w:r>
+        <w:rPr>
+          <w:b/>
+          <w:bCs/>
+        </w:rPr>
+        <w:t xml:space="preserve"> Stage 2: Semantic Query &amp; Insight Generation Process</w:t>
+      </w:r>
+    </w:p>
+    <w:p>
+      <w:pPr>
+        <w:widowControl/>
+        <w:numPr>
+          <w:ilvl w:val="0"/>
+          <w:numId w:val="103"/>
+        </w:numPr>
+        <w:autoSpaceDE/>
+        <w:autoSpaceDN/>
+        <w:spacing w:after="160" w:line="259" w:lineRule="auto"/>
+      </w:pPr>
+      <w:r>
+        <w:t>The End User submits a natural language query (e.g., “What are the key trends?”).</w:t>
+      </w:r>
+    </w:p>
+    <w:p>
+      <w:pPr>
+        <w:widowControl/>
+        <w:numPr>
+          <w:ilvl w:val="0"/>
+          <w:numId w:val="103"/>
+        </w:numPr>
+        <w:autoSpaceDE/>
+        <w:autoSpaceDN/>
+        <w:spacing w:after="160" w:line="259" w:lineRule="auto"/>
+      </w:pPr>
+      <w:r>
+        <w:t>The system performs semantic search using the Vector Database.</w:t>
+      </w:r>
+    </w:p>
+    <w:p>
+      <w:pPr>
+        <w:widowControl/>
+        <w:numPr>
+          <w:ilvl w:val="0"/>
+          <w:numId w:val="103"/>
+        </w:numPr>
+        <w:autoSpaceDE/>
+        <w:autoSpaceDN/>
+        <w:spacing w:after="160" w:line="259" w:lineRule="auto"/>
+      </w:pPr>
+      <w:r>
+        <w:t>It retrieves relevant data related to the query.</w:t>
+      </w:r>
+    </w:p>
+    <w:p>
+      <w:pPr>
+        <w:widowControl/>
+        <w:numPr>
+          <w:ilvl w:val="0"/>
+          <w:numId w:val="103"/>
+        </w:numPr>
+        <w:autoSpaceDE/>
+        <w:autoSpaceDN/>
+        <w:spacing w:after="160" w:line="259" w:lineRule="auto"/>
+      </w:pPr>
+      <w:r>
+        <w:t>The retrieved data is sent to the LLM API.</w:t>
+      </w:r>
+    </w:p>
+    <w:p>
+      <w:pPr>
+        <w:widowControl/>
+        <w:numPr>
+          <w:ilvl w:val="0"/>
+          <w:numId w:val="103"/>
+        </w:numPr>
+        <w:autoSpaceDE/>
+        <w:autoSpaceDN/>
+        <w:spacing w:after="160" w:line="259" w:lineRule="auto"/>
+      </w:pPr>
+      <w:r>
+        <w:t>The LLM generates a context-aware response.</w:t>
+      </w:r>
+    </w:p>
+    <w:p>
+      <w:pPr>
+        <w:widowControl/>
+        <w:numPr>
+          <w:ilvl w:val="0"/>
+          <w:numId w:val="103"/>
+        </w:numPr>
+        <w:autoSpaceDE/>
+        <w:autoSpaceDN/>
+        <w:spacing w:after="160" w:line="259" w:lineRule="auto"/>
+      </w:pPr>
+      <w:r>
+        <w:t>The system creates data visualizations (charts/graphs).</w:t>
+      </w:r>
+    </w:p>
+    <w:p>
+      <w:pPr>
+        <w:widowControl/>
+        <w:numPr>
+          <w:ilvl w:val="0"/>
+          <w:numId w:val="103"/>
+        </w:numPr>
+        <w:autoSpaceDE/>
+        <w:autoSpaceDN/>
+        <w:spacing w:after="160" w:line="259" w:lineRule="auto"/>
+      </w:pPr>
+      <w:r>
+        <w:t>The user finally views insights (text + charts).</w:t>
+      </w:r>
+    </w:p>
+    <w:p>
+      <w:r>
+        <w:t xml:space="preserve"> This stage allows users to interact with data in a conversational way.</w:t>
+      </w:r>
+    </w:p>
+    <w:p/>
+    <w:p>
+      <w:pPr>
+        <w:rPr>
+          <w:b/>
+          <w:bCs/>
+        </w:rPr>
+      </w:pPr>
+      <w:r>
+        <w:rPr>
+          <w:b/>
+          <w:bCs/>
+        </w:rPr>
+        <w:t xml:space="preserve"> In Simple Words</w:t>
+      </w:r>
+    </w:p>
+    <w:p>
+      <w:pPr>
+        <w:widowControl/>
+        <w:numPr>
+          <w:ilvl w:val="0"/>
+          <w:numId w:val="104"/>
+        </w:numPr>
+        <w:autoSpaceDE/>
+        <w:autoSpaceDN/>
+        <w:spacing w:after="160" w:line="259" w:lineRule="auto"/>
+      </w:pPr>
+      <w:r>
+        <w:t>The user uploads data.</w:t>
+      </w:r>
+    </w:p>
+    <w:p>
+      <w:pPr>
+        <w:widowControl/>
+        <w:numPr>
+          <w:ilvl w:val="0"/>
+          <w:numId w:val="104"/>
+        </w:numPr>
+        <w:autoSpaceDE/>
+        <w:autoSpaceDN/>
+        <w:spacing w:after="160" w:line="259" w:lineRule="auto"/>
+      </w:pPr>
+      <w:r>
+        <w:t>The system prepares and stores it in a smart searchable format.</w:t>
+      </w:r>
+    </w:p>
+    <w:p>
+      <w:pPr>
+        <w:widowControl/>
+        <w:numPr>
+          <w:ilvl w:val="0"/>
+          <w:numId w:val="104"/>
+        </w:numPr>
+        <w:autoSpaceDE/>
+        <w:autoSpaceDN/>
+        <w:spacing w:after="160" w:line="259" w:lineRule="auto"/>
+      </w:pPr>
+      <w:r>
+        <w:t>The user asks questions in plain English.</w:t>
+      </w:r>
+    </w:p>
+    <w:p>
+      <w:pPr>
+        <w:widowControl/>
+        <w:numPr>
+          <w:ilvl w:val="0"/>
+          <w:numId w:val="104"/>
+        </w:numPr>
+        <w:autoSpaceDE/>
+        <w:autoSpaceDN/>
+        <w:spacing w:after="160" w:line="259" w:lineRule="auto"/>
+      </w:pPr>
+      <w:r>
+        <w:t>The system finds relevant data using semantic search.</w:t>
+      </w:r>
+    </w:p>
+    <w:p>
+      <w:pPr>
+        <w:widowControl/>
+        <w:numPr>
+          <w:ilvl w:val="0"/>
+          <w:numId w:val="104"/>
+        </w:numPr>
+        <w:autoSpaceDE/>
+        <w:autoSpaceDN/>
+        <w:spacing w:after="160" w:line="259" w:lineRule="auto"/>
+      </w:pPr>
+      <w:r>
+        <w:t>The AI explains the results.</w:t>
+      </w:r>
+    </w:p>
+    <w:p>
+      <w:pPr>
+        <w:widowControl/>
+        <w:numPr>
+          <w:ilvl w:val="0"/>
+          <w:numId w:val="104"/>
+        </w:numPr>
+        <w:autoSpaceDE/>
+        <w:autoSpaceDN/>
+        <w:spacing w:after="160" w:line="259" w:lineRule="auto"/>
+      </w:pPr>
+      <w:r>
+        <w:t>The system shows both text insights and visual charts.</w:t>
+      </w:r>
+    </w:p>
+    <w:p/>
+    <w:p>
+      <w:pPr>
+        <w:rPr>
+          <w:b/>
+          <w:bCs/>
+        </w:rPr>
+      </w:pPr>
+      <w:r>
+        <w:rPr>
+          <w:b/>
+          <w:bCs/>
+        </w:rPr>
+        <w:t xml:space="preserve"> Purpose of the Diagram</w:t>
+      </w:r>
+    </w:p>
+    <w:p>
+      <w:r>
+        <w:t>The Use Case Diagram shows:</w:t>
+      </w:r>
+    </w:p>
+    <w:p>
+      <w:pPr>
+        <w:widowControl/>
+        <w:numPr>
+          <w:ilvl w:val="0"/>
+          <w:numId w:val="105"/>
+        </w:numPr>
+        <w:autoSpaceDE/>
+        <w:autoSpaceDN/>
+        <w:spacing w:after="160" w:line="259" w:lineRule="auto"/>
+      </w:pPr>
+      <w:r>
+        <w:t>Who interacts with the system (actors)</w:t>
+      </w:r>
+    </w:p>
+    <w:p>
+      <w:pPr>
+        <w:widowControl/>
+        <w:numPr>
+          <w:ilvl w:val="0"/>
+          <w:numId w:val="105"/>
+        </w:numPr>
+        <w:autoSpaceDE/>
+        <w:autoSpaceDN/>
+        <w:spacing w:after="160" w:line="259" w:lineRule="auto"/>
+      </w:pPr>
+      <w:r>
+        <w:t>What actions they perform (use cases)</w:t>
+      </w:r>
+    </w:p>
+    <w:p>
+      <w:pPr>
+        <w:widowControl/>
+        <w:numPr>
+          <w:ilvl w:val="0"/>
+          <w:numId w:val="105"/>
+        </w:numPr>
+        <w:autoSpaceDE/>
+        <w:autoSpaceDN/>
+        <w:spacing w:after="160" w:line="259" w:lineRule="auto"/>
+      </w:pPr>
+      <w:r>
+        <w:t>How the system components work together</w:t>
+      </w:r>
+    </w:p>
+    <w:p>
+      <w:pPr>
+        <w:widowControl/>
+        <w:numPr>
+          <w:ilvl w:val="0"/>
+          <w:numId w:val="105"/>
+        </w:numPr>
+        <w:autoSpaceDE/>
+        <w:autoSpaceDN/>
+        <w:spacing w:after="160" w:line="259" w:lineRule="auto"/>
+      </w:pPr>
+      <w:proofErr w:type="gramStart"/>
+      <w:r>
+        <w:t>How</w:t>
+      </w:r>
+      <w:proofErr w:type="gramEnd"/>
+      <w:r>
+        <w:t xml:space="preserve"> external services (Vector DB &amp; LLM API) support the system</w:t>
+      </w:r>
+    </w:p>
+    <w:p>
+      <w:r>
+        <w:t>It provides a high-level overview of system functionality without showing internal technical details.</w:t>
+      </w:r>
+    </w:p>
+    <w:p/>
+    <w:p/>
+    <w:p/>
+    <w:p/>
+    <w:p/>
+    <w:p/>
+    <w:p/>
+    <w:p/>
+    <w:p/>
+    <w:p/>
+    <w:p>
+      <w:pPr>
+        <w:pStyle w:val="BodyText"/>
+        <w:spacing w:before="38"/>
+        <w:ind w:left="216"/>
+        <w:jc w:val="both"/>
+        <w:rPr>
+          <w:b/>
+          <w:bCs/>
           <w:i w:val="0"/>
           <w:iCs w:val="0"/>
           <w:lang w:val="en-IN"/>
@@ -7099,6 +8252,7 @@
         <w:rPr>
           <w:spacing w:val="-2"/>
         </w:rPr>
+        <w:lastRenderedPageBreak/>
         <w:t>References</w:t>
       </w:r>
     </w:p>
@@ -7251,7 +8405,7 @@
         <w:br/>
         <w:t xml:space="preserve">Source: </w:t>
       </w:r>
-      <w:hyperlink r:id="rId9" w:tgtFrame="_new" w:history="1">
+      <w:hyperlink r:id="rId10" w:tgtFrame="_new" w:history="1">
         <w:r>
           <w:rPr>
             <w:rStyle w:val="Hyperlink"/>
@@ -7296,7 +8450,7 @@
         <w:br/>
         <w:t xml:space="preserve">Source: </w:t>
       </w:r>
-      <w:hyperlink r:id="rId10" w:tgtFrame="_new" w:history="1">
+      <w:hyperlink r:id="rId11" w:tgtFrame="_new" w:history="1">
         <w:r>
           <w:rPr>
             <w:rStyle w:val="Hyperlink"/>
@@ -7351,7 +8505,7 @@
         <w:br/>
         <w:t xml:space="preserve">Source: </w:t>
       </w:r>
-      <w:hyperlink r:id="rId11" w:tgtFrame="_new" w:history="1">
+      <w:hyperlink r:id="rId12" w:tgtFrame="_new" w:history="1">
         <w:r>
           <w:rPr>
             <w:rStyle w:val="Hyperlink"/>
@@ -7396,7 +8550,7 @@
         <w:br/>
         <w:t xml:space="preserve">Source: </w:t>
       </w:r>
-      <w:hyperlink r:id="rId12" w:tgtFrame="_new" w:history="1">
+      <w:hyperlink r:id="rId13" w:tgtFrame="_new" w:history="1">
         <w:r>
           <w:rPr>
             <w:rStyle w:val="Hyperlink"/>
@@ -7424,7 +8578,6 @@
         <w:rPr>
           <w:lang w:val="en-AE"/>
         </w:rPr>
-        <w:lastRenderedPageBreak/>
         <w:t xml:space="preserve">• </w:t>
       </w:r>
       <w:proofErr w:type="spellStart"/>
@@ -7452,7 +8605,7 @@
         <w:br/>
         <w:t xml:space="preserve">Source: </w:t>
       </w:r>
-      <w:hyperlink r:id="rId13" w:tgtFrame="_new" w:history="1">
+      <w:hyperlink r:id="rId14" w:tgtFrame="_new" w:history="1">
         <w:r>
           <w:rPr>
             <w:rStyle w:val="Hyperlink"/>
@@ -7497,7 +8650,7 @@
         <w:br/>
         <w:t xml:space="preserve">Source: </w:t>
       </w:r>
-      <w:hyperlink r:id="rId14" w:tgtFrame="_new" w:history="1">
+      <w:hyperlink r:id="rId15" w:tgtFrame="_new" w:history="1">
         <w:r>
           <w:rPr>
             <w:rStyle w:val="Hyperlink"/>
@@ -7584,7 +8737,7 @@
         <w:pStyle w:val="NoSpacing"/>
         <w:jc w:val="both"/>
         <w:sectPr>
-          <w:headerReference w:type="default" r:id="rId15"/>
+          <w:headerReference w:type="default" r:id="rId16"/>
           <w:pgSz w:w="12240" w:h="15840"/>
           <w:pgMar w:top="1360" w:right="720" w:bottom="280" w:left="1080" w:header="734" w:footer="0" w:gutter="0"/>
           <w:pgNumType w:start="1"/>
@@ -8582,6 +9735,155 @@
     </w:lvl>
   </w:abstractNum>
   <w:abstractNum w:abstractNumId="1" w15:restartNumberingAfterBreak="0">
+    <w:nsid w:val="024131BC"/>
+    <w:multiLevelType w:val="multilevel"/>
+    <w:tmpl w:val="825EE85A"/>
+    <w:lvl w:ilvl="0">
+      <w:start w:val="1"/>
+      <w:numFmt w:val="bullet"/>
+      <w:lvlText w:val=""/>
+      <w:lvlJc w:val="left"/>
+      <w:pPr>
+        <w:tabs>
+          <w:tab w:val="num" w:pos="720"/>
+        </w:tabs>
+        <w:ind w:left="720" w:hanging="360"/>
+      </w:pPr>
+      <w:rPr>
+        <w:rFonts w:ascii="Symbol" w:hAnsi="Symbol" w:hint="default"/>
+        <w:sz w:val="20"/>
+      </w:rPr>
+    </w:lvl>
+    <w:lvl w:ilvl="1" w:tentative="1">
+      <w:start w:val="1"/>
+      <w:numFmt w:val="bullet"/>
+      <w:lvlText w:val="o"/>
+      <w:lvlJc w:val="left"/>
+      <w:pPr>
+        <w:tabs>
+          <w:tab w:val="num" w:pos="1440"/>
+        </w:tabs>
+        <w:ind w:left="1440" w:hanging="360"/>
+      </w:pPr>
+      <w:rPr>
+        <w:rFonts w:ascii="Courier New" w:hAnsi="Courier New" w:hint="default"/>
+        <w:sz w:val="20"/>
+      </w:rPr>
+    </w:lvl>
+    <w:lvl w:ilvl="2" w:tentative="1">
+      <w:start w:val="1"/>
+      <w:numFmt w:val="bullet"/>
+      <w:lvlText w:val=""/>
+      <w:lvlJc w:val="left"/>
+      <w:pPr>
+        <w:tabs>
+          <w:tab w:val="num" w:pos="2160"/>
+        </w:tabs>
+        <w:ind w:left="2160" w:hanging="360"/>
+      </w:pPr>
+      <w:rPr>
+        <w:rFonts w:ascii="Wingdings" w:hAnsi="Wingdings" w:hint="default"/>
+        <w:sz w:val="20"/>
+      </w:rPr>
+    </w:lvl>
+    <w:lvl w:ilvl="3" w:tentative="1">
+      <w:start w:val="1"/>
+      <w:numFmt w:val="bullet"/>
+      <w:lvlText w:val=""/>
+      <w:lvlJc w:val="left"/>
+      <w:pPr>
+        <w:tabs>
+          <w:tab w:val="num" w:pos="2880"/>
+        </w:tabs>
+        <w:ind w:left="2880" w:hanging="360"/>
+      </w:pPr>
+      <w:rPr>
+        <w:rFonts w:ascii="Wingdings" w:hAnsi="Wingdings" w:hint="default"/>
+        <w:sz w:val="20"/>
+      </w:rPr>
+    </w:lvl>
+    <w:lvl w:ilvl="4" w:tentative="1">
+      <w:start w:val="1"/>
+      <w:numFmt w:val="bullet"/>
+      <w:lvlText w:val=""/>
+      <w:lvlJc w:val="left"/>
+      <w:pPr>
+        <w:tabs>
+          <w:tab w:val="num" w:pos="3600"/>
+        </w:tabs>
+        <w:ind w:left="3600" w:hanging="360"/>
+      </w:pPr>
+      <w:rPr>
+        <w:rFonts w:ascii="Wingdings" w:hAnsi="Wingdings" w:hint="default"/>
+        <w:sz w:val="20"/>
+      </w:rPr>
+    </w:lvl>
+    <w:lvl w:ilvl="5" w:tentative="1">
+      <w:start w:val="1"/>
+      <w:numFmt w:val="bullet"/>
+      <w:lvlText w:val=""/>
+      <w:lvlJc w:val="left"/>
+      <w:pPr>
+        <w:tabs>
+          <w:tab w:val="num" w:pos="4320"/>
+        </w:tabs>
+        <w:ind w:left="4320" w:hanging="360"/>
+      </w:pPr>
+      <w:rPr>
+        <w:rFonts w:ascii="Wingdings" w:hAnsi="Wingdings" w:hint="default"/>
+        <w:sz w:val="20"/>
+      </w:rPr>
+    </w:lvl>
+    <w:lvl w:ilvl="6" w:tentative="1">
+      <w:start w:val="1"/>
+      <w:numFmt w:val="bullet"/>
+      <w:lvlText w:val=""/>
+      <w:lvlJc w:val="left"/>
+      <w:pPr>
+        <w:tabs>
+          <w:tab w:val="num" w:pos="5040"/>
+        </w:tabs>
+        <w:ind w:left="5040" w:hanging="360"/>
+      </w:pPr>
+      <w:rPr>
+        <w:rFonts w:ascii="Wingdings" w:hAnsi="Wingdings" w:hint="default"/>
+        <w:sz w:val="20"/>
+      </w:rPr>
+    </w:lvl>
+    <w:lvl w:ilvl="7" w:tentative="1">
+      <w:start w:val="1"/>
+      <w:numFmt w:val="bullet"/>
+      <w:lvlText w:val=""/>
+      <w:lvlJc w:val="left"/>
+      <w:pPr>
+        <w:tabs>
+          <w:tab w:val="num" w:pos="5760"/>
+        </w:tabs>
+        <w:ind w:left="5760" w:hanging="360"/>
+      </w:pPr>
+      <w:rPr>
+        <w:rFonts w:ascii="Wingdings" w:hAnsi="Wingdings" w:hint="default"/>
+        <w:sz w:val="20"/>
+      </w:rPr>
+    </w:lvl>
+    <w:lvl w:ilvl="8" w:tentative="1">
+      <w:start w:val="1"/>
+      <w:numFmt w:val="bullet"/>
+      <w:lvlText w:val=""/>
+      <w:lvlJc w:val="left"/>
+      <w:pPr>
+        <w:tabs>
+          <w:tab w:val="num" w:pos="6480"/>
+        </w:tabs>
+        <w:ind w:left="6480" w:hanging="360"/>
+      </w:pPr>
+      <w:rPr>
+        <w:rFonts w:ascii="Wingdings" w:hAnsi="Wingdings" w:hint="default"/>
+        <w:sz w:val="20"/>
+      </w:rPr>
+    </w:lvl>
+  </w:abstractNum>
+  <w:abstractNum w:abstractNumId="2" w15:restartNumberingAfterBreak="0">
     <w:nsid w:val="03FB5B6C"/>
     <w:multiLevelType w:val="multilevel"/>
     <w:tmpl w:val="F4D899BC"/>
@@ -8730,7 +10032,7 @@
       </w:rPr>
     </w:lvl>
   </w:abstractNum>
-  <w:abstractNum w:abstractNumId="2" w15:restartNumberingAfterBreak="0">
+  <w:abstractNum w:abstractNumId="3" w15:restartNumberingAfterBreak="0">
     <w:nsid w:val="052F1C7E"/>
     <w:multiLevelType w:val="hybridMultilevel"/>
     <w:tmpl w:val="936E8D0A"/>
@@ -8843,7 +10145,7 @@
       </w:rPr>
     </w:lvl>
   </w:abstractNum>
-  <w:abstractNum w:abstractNumId="3" w15:restartNumberingAfterBreak="0">
+  <w:abstractNum w:abstractNumId="4" w15:restartNumberingAfterBreak="0">
     <w:nsid w:val="06CA1F4E"/>
     <w:multiLevelType w:val="multilevel"/>
     <w:tmpl w:val="7E9CB6AE"/>
@@ -8992,7 +10294,7 @@
       </w:rPr>
     </w:lvl>
   </w:abstractNum>
-  <w:abstractNum w:abstractNumId="4" w15:restartNumberingAfterBreak="0">
+  <w:abstractNum w:abstractNumId="5" w15:restartNumberingAfterBreak="0">
     <w:nsid w:val="071A176D"/>
     <w:multiLevelType w:val="multilevel"/>
     <w:tmpl w:val="7E9CB6AE"/>
@@ -9141,7 +10443,7 @@
       </w:rPr>
     </w:lvl>
   </w:abstractNum>
-  <w:abstractNum w:abstractNumId="5" w15:restartNumberingAfterBreak="0">
+  <w:abstractNum w:abstractNumId="6" w15:restartNumberingAfterBreak="0">
     <w:nsid w:val="0788290B"/>
     <w:multiLevelType w:val="multilevel"/>
     <w:tmpl w:val="AA561F3E"/>
@@ -9290,7 +10592,7 @@
       </w:rPr>
     </w:lvl>
   </w:abstractNum>
-  <w:abstractNum w:abstractNumId="6" w15:restartNumberingAfterBreak="0">
+  <w:abstractNum w:abstractNumId="7" w15:restartNumberingAfterBreak="0">
     <w:nsid w:val="07EB697C"/>
     <w:multiLevelType w:val="multilevel"/>
     <w:tmpl w:val="0BDA09EA"/>
@@ -9439,7 +10741,7 @@
       </w:rPr>
     </w:lvl>
   </w:abstractNum>
-  <w:abstractNum w:abstractNumId="7" w15:restartNumberingAfterBreak="0">
+  <w:abstractNum w:abstractNumId="8" w15:restartNumberingAfterBreak="0">
     <w:nsid w:val="0922194E"/>
     <w:multiLevelType w:val="multilevel"/>
     <w:tmpl w:val="036C93BA"/>
@@ -9588,7 +10890,7 @@
       </w:rPr>
     </w:lvl>
   </w:abstractNum>
-  <w:abstractNum w:abstractNumId="8" w15:restartNumberingAfterBreak="0">
+  <w:abstractNum w:abstractNumId="9" w15:restartNumberingAfterBreak="0">
     <w:nsid w:val="0AAC2999"/>
     <w:multiLevelType w:val="multilevel"/>
     <w:tmpl w:val="30081ACC"/>
@@ -9737,7 +11039,7 @@
       </w:rPr>
     </w:lvl>
   </w:abstractNum>
-  <w:abstractNum w:abstractNumId="9" w15:restartNumberingAfterBreak="0">
+  <w:abstractNum w:abstractNumId="10" w15:restartNumberingAfterBreak="0">
     <w:nsid w:val="0BB97BA5"/>
     <w:multiLevelType w:val="multilevel"/>
     <w:tmpl w:val="7D0A5B44"/>
@@ -9886,7 +11188,7 @@
       </w:rPr>
     </w:lvl>
   </w:abstractNum>
-  <w:abstractNum w:abstractNumId="10" w15:restartNumberingAfterBreak="0">
+  <w:abstractNum w:abstractNumId="11" w15:restartNumberingAfterBreak="0">
     <w:nsid w:val="0E9F2E24"/>
     <w:multiLevelType w:val="multilevel"/>
     <w:tmpl w:val="ACD0345E"/>
@@ -10035,7 +11337,7 @@
       </w:rPr>
     </w:lvl>
   </w:abstractNum>
-  <w:abstractNum w:abstractNumId="11" w15:restartNumberingAfterBreak="0">
+  <w:abstractNum w:abstractNumId="12" w15:restartNumberingAfterBreak="0">
     <w:nsid w:val="0FD81097"/>
     <w:multiLevelType w:val="hybridMultilevel"/>
     <w:tmpl w:val="A01E19CA"/>
@@ -10149,7 +11451,7 @@
       </w:rPr>
     </w:lvl>
   </w:abstractNum>
-  <w:abstractNum w:abstractNumId="12" w15:restartNumberingAfterBreak="0">
+  <w:abstractNum w:abstractNumId="13" w15:restartNumberingAfterBreak="0">
     <w:nsid w:val="0FE877EE"/>
     <w:multiLevelType w:val="multilevel"/>
     <w:tmpl w:val="05BC6B86"/>
@@ -10298,7 +11600,156 @@
       </w:rPr>
     </w:lvl>
   </w:abstractNum>
-  <w:abstractNum w:abstractNumId="13" w15:restartNumberingAfterBreak="0">
+  <w:abstractNum w:abstractNumId="14" w15:restartNumberingAfterBreak="0">
+    <w:nsid w:val="14537805"/>
+    <w:multiLevelType w:val="multilevel"/>
+    <w:tmpl w:val="5726D07E"/>
+    <w:lvl w:ilvl="0">
+      <w:start w:val="1"/>
+      <w:numFmt w:val="bullet"/>
+      <w:lvlText w:val=""/>
+      <w:lvlJc w:val="left"/>
+      <w:pPr>
+        <w:tabs>
+          <w:tab w:val="num" w:pos="720"/>
+        </w:tabs>
+        <w:ind w:left="720" w:hanging="360"/>
+      </w:pPr>
+      <w:rPr>
+        <w:rFonts w:ascii="Symbol" w:hAnsi="Symbol" w:hint="default"/>
+        <w:sz w:val="20"/>
+      </w:rPr>
+    </w:lvl>
+    <w:lvl w:ilvl="1" w:tentative="1">
+      <w:start w:val="1"/>
+      <w:numFmt w:val="bullet"/>
+      <w:lvlText w:val="o"/>
+      <w:lvlJc w:val="left"/>
+      <w:pPr>
+        <w:tabs>
+          <w:tab w:val="num" w:pos="1440"/>
+        </w:tabs>
+        <w:ind w:left="1440" w:hanging="360"/>
+      </w:pPr>
+      <w:rPr>
+        <w:rFonts w:ascii="Courier New" w:hAnsi="Courier New" w:hint="default"/>
+        <w:sz w:val="20"/>
+      </w:rPr>
+    </w:lvl>
+    <w:lvl w:ilvl="2" w:tentative="1">
+      <w:start w:val="1"/>
+      <w:numFmt w:val="bullet"/>
+      <w:lvlText w:val=""/>
+      <w:lvlJc w:val="left"/>
+      <w:pPr>
+        <w:tabs>
+          <w:tab w:val="num" w:pos="2160"/>
+        </w:tabs>
+        <w:ind w:left="2160" w:hanging="360"/>
+      </w:pPr>
+      <w:rPr>
+        <w:rFonts w:ascii="Wingdings" w:hAnsi="Wingdings" w:hint="default"/>
+        <w:sz w:val="20"/>
+      </w:rPr>
+    </w:lvl>
+    <w:lvl w:ilvl="3" w:tentative="1">
+      <w:start w:val="1"/>
+      <w:numFmt w:val="bullet"/>
+      <w:lvlText w:val=""/>
+      <w:lvlJc w:val="left"/>
+      <w:pPr>
+        <w:tabs>
+          <w:tab w:val="num" w:pos="2880"/>
+        </w:tabs>
+        <w:ind w:left="2880" w:hanging="360"/>
+      </w:pPr>
+      <w:rPr>
+        <w:rFonts w:ascii="Wingdings" w:hAnsi="Wingdings" w:hint="default"/>
+        <w:sz w:val="20"/>
+      </w:rPr>
+    </w:lvl>
+    <w:lvl w:ilvl="4" w:tentative="1">
+      <w:start w:val="1"/>
+      <w:numFmt w:val="bullet"/>
+      <w:lvlText w:val=""/>
+      <w:lvlJc w:val="left"/>
+      <w:pPr>
+        <w:tabs>
+          <w:tab w:val="num" w:pos="3600"/>
+        </w:tabs>
+        <w:ind w:left="3600" w:hanging="360"/>
+      </w:pPr>
+      <w:rPr>
+        <w:rFonts w:ascii="Wingdings" w:hAnsi="Wingdings" w:hint="default"/>
+        <w:sz w:val="20"/>
+      </w:rPr>
+    </w:lvl>
+    <w:lvl w:ilvl="5" w:tentative="1">
+      <w:start w:val="1"/>
+      <w:numFmt w:val="bullet"/>
+      <w:lvlText w:val=""/>
+      <w:lvlJc w:val="left"/>
+      <w:pPr>
+        <w:tabs>
+          <w:tab w:val="num" w:pos="4320"/>
+        </w:tabs>
+        <w:ind w:left="4320" w:hanging="360"/>
+      </w:pPr>
+      <w:rPr>
+        <w:rFonts w:ascii="Wingdings" w:hAnsi="Wingdings" w:hint="default"/>
+        <w:sz w:val="20"/>
+      </w:rPr>
+    </w:lvl>
+    <w:lvl w:ilvl="6" w:tentative="1">
+      <w:start w:val="1"/>
+      <w:numFmt w:val="bullet"/>
+      <w:lvlText w:val=""/>
+      <w:lvlJc w:val="left"/>
+      <w:pPr>
+        <w:tabs>
+          <w:tab w:val="num" w:pos="5040"/>
+        </w:tabs>
+        <w:ind w:left="5040" w:hanging="360"/>
+      </w:pPr>
+      <w:rPr>
+        <w:rFonts w:ascii="Wingdings" w:hAnsi="Wingdings" w:hint="default"/>
+        <w:sz w:val="20"/>
+      </w:rPr>
+    </w:lvl>
+    <w:lvl w:ilvl="7" w:tentative="1">
+      <w:start w:val="1"/>
+      <w:numFmt w:val="bullet"/>
+      <w:lvlText w:val=""/>
+      <w:lvlJc w:val="left"/>
+      <w:pPr>
+        <w:tabs>
+          <w:tab w:val="num" w:pos="5760"/>
+        </w:tabs>
+        <w:ind w:left="5760" w:hanging="360"/>
+      </w:pPr>
+      <w:rPr>
+        <w:rFonts w:ascii="Wingdings" w:hAnsi="Wingdings" w:hint="default"/>
+        <w:sz w:val="20"/>
+      </w:rPr>
+    </w:lvl>
+    <w:lvl w:ilvl="8" w:tentative="1">
+      <w:start w:val="1"/>
+      <w:numFmt w:val="bullet"/>
+      <w:lvlText w:val=""/>
+      <w:lvlJc w:val="left"/>
+      <w:pPr>
+        <w:tabs>
+          <w:tab w:val="num" w:pos="6480"/>
+        </w:tabs>
+        <w:ind w:left="6480" w:hanging="360"/>
+      </w:pPr>
+      <w:rPr>
+        <w:rFonts w:ascii="Wingdings" w:hAnsi="Wingdings" w:hint="default"/>
+        <w:sz w:val="20"/>
+      </w:rPr>
+    </w:lvl>
+  </w:abstractNum>
+  <w:abstractNum w:abstractNumId="15" w15:restartNumberingAfterBreak="0">
     <w:nsid w:val="15C567AC"/>
     <w:multiLevelType w:val="multilevel"/>
     <w:tmpl w:val="05BC6B86"/>
@@ -10447,7 +11898,7 @@
       </w:rPr>
     </w:lvl>
   </w:abstractNum>
-  <w:abstractNum w:abstractNumId="14" w15:restartNumberingAfterBreak="0">
+  <w:abstractNum w:abstractNumId="16" w15:restartNumberingAfterBreak="0">
     <w:nsid w:val="182D1B50"/>
     <w:multiLevelType w:val="multilevel"/>
     <w:tmpl w:val="7E9CB6AE"/>
@@ -10596,7 +12047,7 @@
       </w:rPr>
     </w:lvl>
   </w:abstractNum>
-  <w:abstractNum w:abstractNumId="15" w15:restartNumberingAfterBreak="0">
+  <w:abstractNum w:abstractNumId="17" w15:restartNumberingAfterBreak="0">
     <w:nsid w:val="187C04ED"/>
     <w:multiLevelType w:val="hybridMultilevel"/>
     <w:tmpl w:val="483A3F70"/>
@@ -10709,7 +12160,7 @@
       </w:rPr>
     </w:lvl>
   </w:abstractNum>
-  <w:abstractNum w:abstractNumId="16" w15:restartNumberingAfterBreak="0">
+  <w:abstractNum w:abstractNumId="18" w15:restartNumberingAfterBreak="0">
     <w:nsid w:val="19E51ED1"/>
     <w:multiLevelType w:val="multilevel"/>
     <w:tmpl w:val="0906A04A"/>
@@ -10849,7 +12300,7 @@
       </w:rPr>
     </w:lvl>
   </w:abstractNum>
-  <w:abstractNum w:abstractNumId="17" w15:restartNumberingAfterBreak="0">
+  <w:abstractNum w:abstractNumId="19" w15:restartNumberingAfterBreak="0">
     <w:nsid w:val="1B2D3823"/>
     <w:multiLevelType w:val="hybridMultilevel"/>
     <w:tmpl w:val="97B0C002"/>
@@ -10962,7 +12413,7 @@
       </w:rPr>
     </w:lvl>
   </w:abstractNum>
-  <w:abstractNum w:abstractNumId="18" w15:restartNumberingAfterBreak="0">
+  <w:abstractNum w:abstractNumId="20" w15:restartNumberingAfterBreak="0">
     <w:nsid w:val="1B6476D0"/>
     <w:multiLevelType w:val="multilevel"/>
     <w:tmpl w:val="A738C10A"/>
@@ -11111,7 +12562,7 @@
       </w:rPr>
     </w:lvl>
   </w:abstractNum>
-  <w:abstractNum w:abstractNumId="19" w15:restartNumberingAfterBreak="0">
+  <w:abstractNum w:abstractNumId="21" w15:restartNumberingAfterBreak="0">
     <w:nsid w:val="1ED6201A"/>
     <w:multiLevelType w:val="multilevel"/>
     <w:tmpl w:val="7E9CB6AE"/>
@@ -11260,7 +12711,7 @@
       </w:rPr>
     </w:lvl>
   </w:abstractNum>
-  <w:abstractNum w:abstractNumId="20" w15:restartNumberingAfterBreak="0">
+  <w:abstractNum w:abstractNumId="22" w15:restartNumberingAfterBreak="0">
     <w:nsid w:val="23203EC0"/>
     <w:multiLevelType w:val="multilevel"/>
     <w:tmpl w:val="1A3000DE"/>
@@ -11409,7 +12860,7 @@
       </w:rPr>
     </w:lvl>
   </w:abstractNum>
-  <w:abstractNum w:abstractNumId="21" w15:restartNumberingAfterBreak="0">
+  <w:abstractNum w:abstractNumId="23" w15:restartNumberingAfterBreak="0">
     <w:nsid w:val="240047C8"/>
     <w:multiLevelType w:val="multilevel"/>
     <w:tmpl w:val="FDB22CD8"/>
@@ -11558,7 +13009,7 @@
       </w:rPr>
     </w:lvl>
   </w:abstractNum>
-  <w:abstractNum w:abstractNumId="22" w15:restartNumberingAfterBreak="0">
+  <w:abstractNum w:abstractNumId="24" w15:restartNumberingAfterBreak="0">
     <w:nsid w:val="26105BF9"/>
     <w:multiLevelType w:val="hybridMultilevel"/>
     <w:tmpl w:val="1812A95E"/>
@@ -11651,7 +13102,7 @@
       </w:pPr>
     </w:lvl>
   </w:abstractNum>
-  <w:abstractNum w:abstractNumId="23" w15:restartNumberingAfterBreak="0">
+  <w:abstractNum w:abstractNumId="25" w15:restartNumberingAfterBreak="0">
     <w:nsid w:val="29FD0C52"/>
     <w:multiLevelType w:val="multilevel"/>
     <w:tmpl w:val="C6A8C0DA"/>
@@ -11800,7 +13251,7 @@
       </w:rPr>
     </w:lvl>
   </w:abstractNum>
-  <w:abstractNum w:abstractNumId="24" w15:restartNumberingAfterBreak="0">
+  <w:abstractNum w:abstractNumId="26" w15:restartNumberingAfterBreak="0">
     <w:nsid w:val="2C31177C"/>
     <w:multiLevelType w:val="multilevel"/>
     <w:tmpl w:val="4F12CDE4"/>
@@ -11949,7 +13400,7 @@
       </w:rPr>
     </w:lvl>
   </w:abstractNum>
-  <w:abstractNum w:abstractNumId="25" w15:restartNumberingAfterBreak="0">
+  <w:abstractNum w:abstractNumId="27" w15:restartNumberingAfterBreak="0">
     <w:nsid w:val="2C5F7E1A"/>
     <w:multiLevelType w:val="multilevel"/>
     <w:tmpl w:val="7E9CB6AE"/>
@@ -12098,7 +13549,7 @@
       </w:rPr>
     </w:lvl>
   </w:abstractNum>
-  <w:abstractNum w:abstractNumId="26" w15:restartNumberingAfterBreak="0">
+  <w:abstractNum w:abstractNumId="28" w15:restartNumberingAfterBreak="0">
     <w:nsid w:val="2C725811"/>
     <w:multiLevelType w:val="multilevel"/>
     <w:tmpl w:val="05BC6B86"/>
@@ -12247,7 +13698,7 @@
       </w:rPr>
     </w:lvl>
   </w:abstractNum>
-  <w:abstractNum w:abstractNumId="27" w15:restartNumberingAfterBreak="0">
+  <w:abstractNum w:abstractNumId="29" w15:restartNumberingAfterBreak="0">
     <w:nsid w:val="2EB51667"/>
     <w:multiLevelType w:val="multilevel"/>
     <w:tmpl w:val="609EF2B6"/>
@@ -12360,7 +13811,7 @@
       </w:pPr>
     </w:lvl>
   </w:abstractNum>
-  <w:abstractNum w:abstractNumId="28" w15:restartNumberingAfterBreak="0">
+  <w:abstractNum w:abstractNumId="30" w15:restartNumberingAfterBreak="0">
     <w:nsid w:val="2EC569B1"/>
     <w:multiLevelType w:val="hybridMultilevel"/>
     <w:tmpl w:val="D35E6568"/>
@@ -12473,7 +13924,156 @@
       </w:rPr>
     </w:lvl>
   </w:abstractNum>
-  <w:abstractNum w:abstractNumId="29" w15:restartNumberingAfterBreak="0">
+  <w:abstractNum w:abstractNumId="31" w15:restartNumberingAfterBreak="0">
+    <w:nsid w:val="2EE073A6"/>
+    <w:multiLevelType w:val="multilevel"/>
+    <w:tmpl w:val="FD1CB07A"/>
+    <w:lvl w:ilvl="0">
+      <w:start w:val="1"/>
+      <w:numFmt w:val="bullet"/>
+      <w:lvlText w:val=""/>
+      <w:lvlJc w:val="left"/>
+      <w:pPr>
+        <w:tabs>
+          <w:tab w:val="num" w:pos="720"/>
+        </w:tabs>
+        <w:ind w:left="720" w:hanging="360"/>
+      </w:pPr>
+      <w:rPr>
+        <w:rFonts w:ascii="Symbol" w:hAnsi="Symbol" w:hint="default"/>
+        <w:sz w:val="20"/>
+      </w:rPr>
+    </w:lvl>
+    <w:lvl w:ilvl="1" w:tentative="1">
+      <w:start w:val="1"/>
+      <w:numFmt w:val="bullet"/>
+      <w:lvlText w:val="o"/>
+      <w:lvlJc w:val="left"/>
+      <w:pPr>
+        <w:tabs>
+          <w:tab w:val="num" w:pos="1440"/>
+        </w:tabs>
+        <w:ind w:left="1440" w:hanging="360"/>
+      </w:pPr>
+      <w:rPr>
+        <w:rFonts w:ascii="Courier New" w:hAnsi="Courier New" w:hint="default"/>
+        <w:sz w:val="20"/>
+      </w:rPr>
+    </w:lvl>
+    <w:lvl w:ilvl="2" w:tentative="1">
+      <w:start w:val="1"/>
+      <w:numFmt w:val="bullet"/>
+      <w:lvlText w:val=""/>
+      <w:lvlJc w:val="left"/>
+      <w:pPr>
+        <w:tabs>
+          <w:tab w:val="num" w:pos="2160"/>
+        </w:tabs>
+        <w:ind w:left="2160" w:hanging="360"/>
+      </w:pPr>
+      <w:rPr>
+        <w:rFonts w:ascii="Wingdings" w:hAnsi="Wingdings" w:hint="default"/>
+        <w:sz w:val="20"/>
+      </w:rPr>
+    </w:lvl>
+    <w:lvl w:ilvl="3" w:tentative="1">
+      <w:start w:val="1"/>
+      <w:numFmt w:val="bullet"/>
+      <w:lvlText w:val=""/>
+      <w:lvlJc w:val="left"/>
+      <w:pPr>
+        <w:tabs>
+          <w:tab w:val="num" w:pos="2880"/>
+        </w:tabs>
+        <w:ind w:left="2880" w:hanging="360"/>
+      </w:pPr>
+      <w:rPr>
+        <w:rFonts w:ascii="Wingdings" w:hAnsi="Wingdings" w:hint="default"/>
+        <w:sz w:val="20"/>
+      </w:rPr>
+    </w:lvl>
+    <w:lvl w:ilvl="4" w:tentative="1">
+      <w:start w:val="1"/>
+      <w:numFmt w:val="bullet"/>
+      <w:lvlText w:val=""/>
+      <w:lvlJc w:val="left"/>
+      <w:pPr>
+        <w:tabs>
+          <w:tab w:val="num" w:pos="3600"/>
+        </w:tabs>
+        <w:ind w:left="3600" w:hanging="360"/>
+      </w:pPr>
+      <w:rPr>
+        <w:rFonts w:ascii="Wingdings" w:hAnsi="Wingdings" w:hint="default"/>
+        <w:sz w:val="20"/>
+      </w:rPr>
+    </w:lvl>
+    <w:lvl w:ilvl="5" w:tentative="1">
+      <w:start w:val="1"/>
+      <w:numFmt w:val="bullet"/>
+      <w:lvlText w:val=""/>
+      <w:lvlJc w:val="left"/>
+      <w:pPr>
+        <w:tabs>
+          <w:tab w:val="num" w:pos="4320"/>
+        </w:tabs>
+        <w:ind w:left="4320" w:hanging="360"/>
+      </w:pPr>
+      <w:rPr>
+        <w:rFonts w:ascii="Wingdings" w:hAnsi="Wingdings" w:hint="default"/>
+        <w:sz w:val="20"/>
+      </w:rPr>
+    </w:lvl>
+    <w:lvl w:ilvl="6" w:tentative="1">
+      <w:start w:val="1"/>
+      <w:numFmt w:val="bullet"/>
+      <w:lvlText w:val=""/>
+      <w:lvlJc w:val="left"/>
+      <w:pPr>
+        <w:tabs>
+          <w:tab w:val="num" w:pos="5040"/>
+        </w:tabs>
+        <w:ind w:left="5040" w:hanging="360"/>
+      </w:pPr>
+      <w:rPr>
+        <w:rFonts w:ascii="Wingdings" w:hAnsi="Wingdings" w:hint="default"/>
+        <w:sz w:val="20"/>
+      </w:rPr>
+    </w:lvl>
+    <w:lvl w:ilvl="7" w:tentative="1">
+      <w:start w:val="1"/>
+      <w:numFmt w:val="bullet"/>
+      <w:lvlText w:val=""/>
+      <w:lvlJc w:val="left"/>
+      <w:pPr>
+        <w:tabs>
+          <w:tab w:val="num" w:pos="5760"/>
+        </w:tabs>
+        <w:ind w:left="5760" w:hanging="360"/>
+      </w:pPr>
+      <w:rPr>
+        <w:rFonts w:ascii="Wingdings" w:hAnsi="Wingdings" w:hint="default"/>
+        <w:sz w:val="20"/>
+      </w:rPr>
+    </w:lvl>
+    <w:lvl w:ilvl="8" w:tentative="1">
+      <w:start w:val="1"/>
+      <w:numFmt w:val="bullet"/>
+      <w:lvlText w:val=""/>
+      <w:lvlJc w:val="left"/>
+      <w:pPr>
+        <w:tabs>
+          <w:tab w:val="num" w:pos="6480"/>
+        </w:tabs>
+        <w:ind w:left="6480" w:hanging="360"/>
+      </w:pPr>
+      <w:rPr>
+        <w:rFonts w:ascii="Wingdings" w:hAnsi="Wingdings" w:hint="default"/>
+        <w:sz w:val="20"/>
+      </w:rPr>
+    </w:lvl>
+  </w:abstractNum>
+  <w:abstractNum w:abstractNumId="32" w15:restartNumberingAfterBreak="0">
     <w:nsid w:val="2EFC46E6"/>
     <w:multiLevelType w:val="multilevel"/>
     <w:tmpl w:val="4F723514"/>
@@ -12586,7 +14186,7 @@
       </w:pPr>
     </w:lvl>
   </w:abstractNum>
-  <w:abstractNum w:abstractNumId="30" w15:restartNumberingAfterBreak="0">
+  <w:abstractNum w:abstractNumId="33" w15:restartNumberingAfterBreak="0">
     <w:nsid w:val="2F3824CE"/>
     <w:multiLevelType w:val="hybridMultilevel"/>
     <w:tmpl w:val="4832F8D8"/>
@@ -12699,7 +14299,7 @@
       </w:rPr>
     </w:lvl>
   </w:abstractNum>
-  <w:abstractNum w:abstractNumId="31" w15:restartNumberingAfterBreak="0">
+  <w:abstractNum w:abstractNumId="34" w15:restartNumberingAfterBreak="0">
     <w:nsid w:val="2FB74B70"/>
     <w:multiLevelType w:val="multilevel"/>
     <w:tmpl w:val="BD26E416"/>
@@ -12848,7 +14448,7 @@
       </w:rPr>
     </w:lvl>
   </w:abstractNum>
-  <w:abstractNum w:abstractNumId="32" w15:restartNumberingAfterBreak="0">
+  <w:abstractNum w:abstractNumId="35" w15:restartNumberingAfterBreak="0">
     <w:nsid w:val="304E6DD8"/>
     <w:multiLevelType w:val="hybridMultilevel"/>
     <w:tmpl w:val="AAA0560C"/>
@@ -12961,7 +14561,120 @@
       </w:rPr>
     </w:lvl>
   </w:abstractNum>
-  <w:abstractNum w:abstractNumId="33" w15:restartNumberingAfterBreak="0">
+  <w:abstractNum w:abstractNumId="36" w15:restartNumberingAfterBreak="0">
+    <w:nsid w:val="31C45D4C"/>
+    <w:multiLevelType w:val="multilevel"/>
+    <w:tmpl w:val="E5E664CC"/>
+    <w:lvl w:ilvl="0">
+      <w:start w:val="1"/>
+      <w:numFmt w:val="decimal"/>
+      <w:lvlText w:val="%1."/>
+      <w:lvlJc w:val="left"/>
+      <w:pPr>
+        <w:tabs>
+          <w:tab w:val="num" w:pos="720"/>
+        </w:tabs>
+        <w:ind w:left="720" w:hanging="360"/>
+      </w:pPr>
+    </w:lvl>
+    <w:lvl w:ilvl="1" w:tentative="1">
+      <w:start w:val="1"/>
+      <w:numFmt w:val="decimal"/>
+      <w:lvlText w:val="%2."/>
+      <w:lvlJc w:val="left"/>
+      <w:pPr>
+        <w:tabs>
+          <w:tab w:val="num" w:pos="1440"/>
+        </w:tabs>
+        <w:ind w:left="1440" w:hanging="360"/>
+      </w:pPr>
+    </w:lvl>
+    <w:lvl w:ilvl="2" w:tentative="1">
+      <w:start w:val="1"/>
+      <w:numFmt w:val="decimal"/>
+      <w:lvlText w:val="%3."/>
+      <w:lvlJc w:val="left"/>
+      <w:pPr>
+        <w:tabs>
+          <w:tab w:val="num" w:pos="2160"/>
+        </w:tabs>
+        <w:ind w:left="2160" w:hanging="360"/>
+      </w:pPr>
+    </w:lvl>
+    <w:lvl w:ilvl="3" w:tentative="1">
+      <w:start w:val="1"/>
+      <w:numFmt w:val="decimal"/>
+      <w:lvlText w:val="%4."/>
+      <w:lvlJc w:val="left"/>
+      <w:pPr>
+        <w:tabs>
+          <w:tab w:val="num" w:pos="2880"/>
+        </w:tabs>
+        <w:ind w:left="2880" w:hanging="360"/>
+      </w:pPr>
+    </w:lvl>
+    <w:lvl w:ilvl="4" w:tentative="1">
+      <w:start w:val="1"/>
+      <w:numFmt w:val="decimal"/>
+      <w:lvlText w:val="%5."/>
+      <w:lvlJc w:val="left"/>
+      <w:pPr>
+        <w:tabs>
+          <w:tab w:val="num" w:pos="3600"/>
+        </w:tabs>
+        <w:ind w:left="3600" w:hanging="360"/>
+      </w:pPr>
+    </w:lvl>
+    <w:lvl w:ilvl="5" w:tentative="1">
+      <w:start w:val="1"/>
+      <w:numFmt w:val="decimal"/>
+      <w:lvlText w:val="%6."/>
+      <w:lvlJc w:val="left"/>
+      <w:pPr>
+        <w:tabs>
+          <w:tab w:val="num" w:pos="4320"/>
+        </w:tabs>
+        <w:ind w:left="4320" w:hanging="360"/>
+      </w:pPr>
+    </w:lvl>
+    <w:lvl w:ilvl="6" w:tentative="1">
+      <w:start w:val="1"/>
+      <w:numFmt w:val="decimal"/>
+      <w:lvlText w:val="%7."/>
+      <w:lvlJc w:val="left"/>
+      <w:pPr>
+        <w:tabs>
+          <w:tab w:val="num" w:pos="5040"/>
+        </w:tabs>
+        <w:ind w:left="5040" w:hanging="360"/>
+      </w:pPr>
+    </w:lvl>
+    <w:lvl w:ilvl="7" w:tentative="1">
+      <w:start w:val="1"/>
+      <w:numFmt w:val="decimal"/>
+      <w:lvlText w:val="%8."/>
+      <w:lvlJc w:val="left"/>
+      <w:pPr>
+        <w:tabs>
+          <w:tab w:val="num" w:pos="5760"/>
+        </w:tabs>
+        <w:ind w:left="5760" w:hanging="360"/>
+      </w:pPr>
+    </w:lvl>
+    <w:lvl w:ilvl="8" w:tentative="1">
+      <w:start w:val="1"/>
+      <w:numFmt w:val="decimal"/>
+      <w:lvlText w:val="%9."/>
+      <w:lvlJc w:val="left"/>
+      <w:pPr>
+        <w:tabs>
+          <w:tab w:val="num" w:pos="6480"/>
+        </w:tabs>
+        <w:ind w:left="6480" w:hanging="360"/>
+      </w:pPr>
+    </w:lvl>
+  </w:abstractNum>
+  <w:abstractNum w:abstractNumId="37" w15:restartNumberingAfterBreak="0">
     <w:nsid w:val="31D20F74"/>
     <w:multiLevelType w:val="multilevel"/>
     <w:tmpl w:val="0FAC8818"/>
@@ -13110,7 +14823,7 @@
       </w:rPr>
     </w:lvl>
   </w:abstractNum>
-  <w:abstractNum w:abstractNumId="34" w15:restartNumberingAfterBreak="0">
+  <w:abstractNum w:abstractNumId="38" w15:restartNumberingAfterBreak="0">
     <w:nsid w:val="330747A2"/>
     <w:multiLevelType w:val="multilevel"/>
     <w:tmpl w:val="C28611AA"/>
@@ -13259,7 +14972,7 @@
       </w:rPr>
     </w:lvl>
   </w:abstractNum>
-  <w:abstractNum w:abstractNumId="35" w15:restartNumberingAfterBreak="0">
+  <w:abstractNum w:abstractNumId="39" w15:restartNumberingAfterBreak="0">
     <w:nsid w:val="337B237A"/>
     <w:multiLevelType w:val="multilevel"/>
     <w:tmpl w:val="05BC6B86"/>
@@ -13408,7 +15121,156 @@
       </w:rPr>
     </w:lvl>
   </w:abstractNum>
-  <w:abstractNum w:abstractNumId="36" w15:restartNumberingAfterBreak="0">
+  <w:abstractNum w:abstractNumId="40" w15:restartNumberingAfterBreak="0">
+    <w:nsid w:val="33CE2AFD"/>
+    <w:multiLevelType w:val="multilevel"/>
+    <w:tmpl w:val="B4187DBC"/>
+    <w:lvl w:ilvl="0">
+      <w:start w:val="1"/>
+      <w:numFmt w:val="bullet"/>
+      <w:lvlText w:val=""/>
+      <w:lvlJc w:val="left"/>
+      <w:pPr>
+        <w:tabs>
+          <w:tab w:val="num" w:pos="720"/>
+        </w:tabs>
+        <w:ind w:left="720" w:hanging="360"/>
+      </w:pPr>
+      <w:rPr>
+        <w:rFonts w:ascii="Symbol" w:hAnsi="Symbol" w:hint="default"/>
+        <w:sz w:val="20"/>
+      </w:rPr>
+    </w:lvl>
+    <w:lvl w:ilvl="1" w:tentative="1">
+      <w:start w:val="1"/>
+      <w:numFmt w:val="bullet"/>
+      <w:lvlText w:val="o"/>
+      <w:lvlJc w:val="left"/>
+      <w:pPr>
+        <w:tabs>
+          <w:tab w:val="num" w:pos="1440"/>
+        </w:tabs>
+        <w:ind w:left="1440" w:hanging="360"/>
+      </w:pPr>
+      <w:rPr>
+        <w:rFonts w:ascii="Courier New" w:hAnsi="Courier New" w:hint="default"/>
+        <w:sz w:val="20"/>
+      </w:rPr>
+    </w:lvl>
+    <w:lvl w:ilvl="2" w:tentative="1">
+      <w:start w:val="1"/>
+      <w:numFmt w:val="bullet"/>
+      <w:lvlText w:val=""/>
+      <w:lvlJc w:val="left"/>
+      <w:pPr>
+        <w:tabs>
+          <w:tab w:val="num" w:pos="2160"/>
+        </w:tabs>
+        <w:ind w:left="2160" w:hanging="360"/>
+      </w:pPr>
+      <w:rPr>
+        <w:rFonts w:ascii="Wingdings" w:hAnsi="Wingdings" w:hint="default"/>
+        <w:sz w:val="20"/>
+      </w:rPr>
+    </w:lvl>
+    <w:lvl w:ilvl="3" w:tentative="1">
+      <w:start w:val="1"/>
+      <w:numFmt w:val="bullet"/>
+      <w:lvlText w:val=""/>
+      <w:lvlJc w:val="left"/>
+      <w:pPr>
+        <w:tabs>
+          <w:tab w:val="num" w:pos="2880"/>
+        </w:tabs>
+        <w:ind w:left="2880" w:hanging="360"/>
+      </w:pPr>
+      <w:rPr>
+        <w:rFonts w:ascii="Wingdings" w:hAnsi="Wingdings" w:hint="default"/>
+        <w:sz w:val="20"/>
+      </w:rPr>
+    </w:lvl>
+    <w:lvl w:ilvl="4" w:tentative="1">
+      <w:start w:val="1"/>
+      <w:numFmt w:val="bullet"/>
+      <w:lvlText w:val=""/>
+      <w:lvlJc w:val="left"/>
+      <w:pPr>
+        <w:tabs>
+          <w:tab w:val="num" w:pos="3600"/>
+        </w:tabs>
+        <w:ind w:left="3600" w:hanging="360"/>
+      </w:pPr>
+      <w:rPr>
+        <w:rFonts w:ascii="Wingdings" w:hAnsi="Wingdings" w:hint="default"/>
+        <w:sz w:val="20"/>
+      </w:rPr>
+    </w:lvl>
+    <w:lvl w:ilvl="5" w:tentative="1">
+      <w:start w:val="1"/>
+      <w:numFmt w:val="bullet"/>
+      <w:lvlText w:val=""/>
+      <w:lvlJc w:val="left"/>
+      <w:pPr>
+        <w:tabs>
+          <w:tab w:val="num" w:pos="4320"/>
+        </w:tabs>
+        <w:ind w:left="4320" w:hanging="360"/>
+      </w:pPr>
+      <w:rPr>
+        <w:rFonts w:ascii="Wingdings" w:hAnsi="Wingdings" w:hint="default"/>
+        <w:sz w:val="20"/>
+      </w:rPr>
+    </w:lvl>
+    <w:lvl w:ilvl="6" w:tentative="1">
+      <w:start w:val="1"/>
+      <w:numFmt w:val="bullet"/>
+      <w:lvlText w:val=""/>
+      <w:lvlJc w:val="left"/>
+      <w:pPr>
+        <w:tabs>
+          <w:tab w:val="num" w:pos="5040"/>
+        </w:tabs>
+        <w:ind w:left="5040" w:hanging="360"/>
+      </w:pPr>
+      <w:rPr>
+        <w:rFonts w:ascii="Wingdings" w:hAnsi="Wingdings" w:hint="default"/>
+        <w:sz w:val="20"/>
+      </w:rPr>
+    </w:lvl>
+    <w:lvl w:ilvl="7" w:tentative="1">
+      <w:start w:val="1"/>
+      <w:numFmt w:val="bullet"/>
+      <w:lvlText w:val=""/>
+      <w:lvlJc w:val="left"/>
+      <w:pPr>
+        <w:tabs>
+          <w:tab w:val="num" w:pos="5760"/>
+        </w:tabs>
+        <w:ind w:left="5760" w:hanging="360"/>
+      </w:pPr>
+      <w:rPr>
+        <w:rFonts w:ascii="Wingdings" w:hAnsi="Wingdings" w:hint="default"/>
+        <w:sz w:val="20"/>
+      </w:rPr>
+    </w:lvl>
+    <w:lvl w:ilvl="8" w:tentative="1">
+      <w:start w:val="1"/>
+      <w:numFmt w:val="bullet"/>
+      <w:lvlText w:val=""/>
+      <w:lvlJc w:val="left"/>
+      <w:pPr>
+        <w:tabs>
+          <w:tab w:val="num" w:pos="6480"/>
+        </w:tabs>
+        <w:ind w:left="6480" w:hanging="360"/>
+      </w:pPr>
+      <w:rPr>
+        <w:rFonts w:ascii="Wingdings" w:hAnsi="Wingdings" w:hint="default"/>
+        <w:sz w:val="20"/>
+      </w:rPr>
+    </w:lvl>
+  </w:abstractNum>
+  <w:abstractNum w:abstractNumId="41" w15:restartNumberingAfterBreak="0">
     <w:nsid w:val="33DB238C"/>
     <w:multiLevelType w:val="multilevel"/>
     <w:tmpl w:val="7E9CB6AE"/>
@@ -13557,7 +15419,7 @@
       </w:rPr>
     </w:lvl>
   </w:abstractNum>
-  <w:abstractNum w:abstractNumId="37" w15:restartNumberingAfterBreak="0">
+  <w:abstractNum w:abstractNumId="42" w15:restartNumberingAfterBreak="0">
     <w:nsid w:val="35E30D13"/>
     <w:multiLevelType w:val="multilevel"/>
     <w:tmpl w:val="7E9CB6AE"/>
@@ -13706,7 +15568,7 @@
       </w:rPr>
     </w:lvl>
   </w:abstractNum>
-  <w:abstractNum w:abstractNumId="38" w15:restartNumberingAfterBreak="0">
+  <w:abstractNum w:abstractNumId="43" w15:restartNumberingAfterBreak="0">
     <w:nsid w:val="364D67F3"/>
     <w:multiLevelType w:val="multilevel"/>
     <w:tmpl w:val="46E8C6A8"/>
@@ -13855,7 +15717,7 @@
       </w:rPr>
     </w:lvl>
   </w:abstractNum>
-  <w:abstractNum w:abstractNumId="39" w15:restartNumberingAfterBreak="0">
+  <w:abstractNum w:abstractNumId="44" w15:restartNumberingAfterBreak="0">
     <w:nsid w:val="37A62B83"/>
     <w:multiLevelType w:val="multilevel"/>
     <w:tmpl w:val="DA8E0DAA"/>
@@ -14004,7 +15866,7 @@
       </w:rPr>
     </w:lvl>
   </w:abstractNum>
-  <w:abstractNum w:abstractNumId="40" w15:restartNumberingAfterBreak="0">
+  <w:abstractNum w:abstractNumId="45" w15:restartNumberingAfterBreak="0">
     <w:nsid w:val="38781585"/>
     <w:multiLevelType w:val="multilevel"/>
     <w:tmpl w:val="810E8CE0"/>
@@ -14153,7 +16015,7 @@
       </w:rPr>
     </w:lvl>
   </w:abstractNum>
-  <w:abstractNum w:abstractNumId="41" w15:restartNumberingAfterBreak="0">
+  <w:abstractNum w:abstractNumId="46" w15:restartNumberingAfterBreak="0">
     <w:nsid w:val="388A5139"/>
     <w:multiLevelType w:val="multilevel"/>
     <w:tmpl w:val="7E9CB6AE"/>
@@ -14302,7 +16164,7 @@
       </w:rPr>
     </w:lvl>
   </w:abstractNum>
-  <w:abstractNum w:abstractNumId="42" w15:restartNumberingAfterBreak="0">
+  <w:abstractNum w:abstractNumId="47" w15:restartNumberingAfterBreak="0">
     <w:nsid w:val="38C350BF"/>
     <w:multiLevelType w:val="multilevel"/>
     <w:tmpl w:val="7E9CB6AE"/>
@@ -14451,7 +16313,7 @@
       </w:rPr>
     </w:lvl>
   </w:abstractNum>
-  <w:abstractNum w:abstractNumId="43" w15:restartNumberingAfterBreak="0">
+  <w:abstractNum w:abstractNumId="48" w15:restartNumberingAfterBreak="0">
     <w:nsid w:val="3A190E2F"/>
     <w:multiLevelType w:val="multilevel"/>
     <w:tmpl w:val="05BC6B86"/>
@@ -14600,7 +16462,7 @@
       </w:rPr>
     </w:lvl>
   </w:abstractNum>
-  <w:abstractNum w:abstractNumId="44" w15:restartNumberingAfterBreak="0">
+  <w:abstractNum w:abstractNumId="49" w15:restartNumberingAfterBreak="0">
     <w:nsid w:val="3A4E6F88"/>
     <w:multiLevelType w:val="multilevel"/>
     <w:tmpl w:val="05BC6B86"/>
@@ -14749,7 +16611,7 @@
       </w:rPr>
     </w:lvl>
   </w:abstractNum>
-  <w:abstractNum w:abstractNumId="45" w15:restartNumberingAfterBreak="0">
+  <w:abstractNum w:abstractNumId="50" w15:restartNumberingAfterBreak="0">
     <w:nsid w:val="3A5F14E7"/>
     <w:multiLevelType w:val="multilevel"/>
     <w:tmpl w:val="7E9CB6AE"/>
@@ -14898,7 +16760,7 @@
       </w:rPr>
     </w:lvl>
   </w:abstractNum>
-  <w:abstractNum w:abstractNumId="46" w15:restartNumberingAfterBreak="0">
+  <w:abstractNum w:abstractNumId="51" w15:restartNumberingAfterBreak="0">
     <w:nsid w:val="3BCB0CDC"/>
     <w:multiLevelType w:val="multilevel"/>
     <w:tmpl w:val="244E177E"/>
@@ -15047,7 +16909,7 @@
       </w:rPr>
     </w:lvl>
   </w:abstractNum>
-  <w:abstractNum w:abstractNumId="47" w15:restartNumberingAfterBreak="0">
+  <w:abstractNum w:abstractNumId="52" w15:restartNumberingAfterBreak="0">
     <w:nsid w:val="3C9F599B"/>
     <w:multiLevelType w:val="hybridMultilevel"/>
     <w:tmpl w:val="90E64972"/>
@@ -15160,7 +17022,7 @@
       </w:rPr>
     </w:lvl>
   </w:abstractNum>
-  <w:abstractNum w:abstractNumId="48" w15:restartNumberingAfterBreak="0">
+  <w:abstractNum w:abstractNumId="53" w15:restartNumberingAfterBreak="0">
     <w:nsid w:val="3DA220CD"/>
     <w:multiLevelType w:val="multilevel"/>
     <w:tmpl w:val="05BC6B86"/>
@@ -15309,7 +17171,7 @@
       </w:rPr>
     </w:lvl>
   </w:abstractNum>
-  <w:abstractNum w:abstractNumId="49" w15:restartNumberingAfterBreak="0">
+  <w:abstractNum w:abstractNumId="54" w15:restartNumberingAfterBreak="0">
     <w:nsid w:val="3E230F7D"/>
     <w:multiLevelType w:val="multilevel"/>
     <w:tmpl w:val="05BC6B86"/>
@@ -15458,7 +17320,7 @@
       </w:rPr>
     </w:lvl>
   </w:abstractNum>
-  <w:abstractNum w:abstractNumId="50" w15:restartNumberingAfterBreak="0">
+  <w:abstractNum w:abstractNumId="55" w15:restartNumberingAfterBreak="0">
     <w:nsid w:val="3EFE5238"/>
     <w:multiLevelType w:val="multilevel"/>
     <w:tmpl w:val="EDD81D6A"/>
@@ -15571,7 +17433,7 @@
       </w:pPr>
     </w:lvl>
   </w:abstractNum>
-  <w:abstractNum w:abstractNumId="51" w15:restartNumberingAfterBreak="0">
+  <w:abstractNum w:abstractNumId="56" w15:restartNumberingAfterBreak="0">
     <w:nsid w:val="3F1A1C67"/>
     <w:multiLevelType w:val="multilevel"/>
     <w:tmpl w:val="7E9CB6AE"/>
@@ -15720,7 +17582,7 @@
       </w:rPr>
     </w:lvl>
   </w:abstractNum>
-  <w:abstractNum w:abstractNumId="52" w15:restartNumberingAfterBreak="0">
+  <w:abstractNum w:abstractNumId="57" w15:restartNumberingAfterBreak="0">
     <w:nsid w:val="401B050A"/>
     <w:multiLevelType w:val="multilevel"/>
     <w:tmpl w:val="05BC6B86"/>
@@ -15869,7 +17731,7 @@
       </w:rPr>
     </w:lvl>
   </w:abstractNum>
-  <w:abstractNum w:abstractNumId="53" w15:restartNumberingAfterBreak="0">
+  <w:abstractNum w:abstractNumId="58" w15:restartNumberingAfterBreak="0">
     <w:nsid w:val="40246B4F"/>
     <w:multiLevelType w:val="multilevel"/>
     <w:tmpl w:val="7E9CB6AE"/>
@@ -16018,7 +17880,7 @@
       </w:rPr>
     </w:lvl>
   </w:abstractNum>
-  <w:abstractNum w:abstractNumId="54" w15:restartNumberingAfterBreak="0">
+  <w:abstractNum w:abstractNumId="59" w15:restartNumberingAfterBreak="0">
     <w:nsid w:val="41BD44B7"/>
     <w:multiLevelType w:val="multilevel"/>
     <w:tmpl w:val="BB984D7E"/>
@@ -16167,7 +18029,7 @@
       </w:rPr>
     </w:lvl>
   </w:abstractNum>
-  <w:abstractNum w:abstractNumId="55" w15:restartNumberingAfterBreak="0">
+  <w:abstractNum w:abstractNumId="60" w15:restartNumberingAfterBreak="0">
     <w:nsid w:val="434571BF"/>
     <w:multiLevelType w:val="hybridMultilevel"/>
     <w:tmpl w:val="ACBA0C08"/>
@@ -16256,7 +18118,7 @@
       </w:pPr>
     </w:lvl>
   </w:abstractNum>
-  <w:abstractNum w:abstractNumId="56" w15:restartNumberingAfterBreak="0">
+  <w:abstractNum w:abstractNumId="61" w15:restartNumberingAfterBreak="0">
     <w:nsid w:val="43E601A3"/>
     <w:multiLevelType w:val="multilevel"/>
     <w:tmpl w:val="12B62FB8"/>
@@ -16405,7 +18267,7 @@
       </w:rPr>
     </w:lvl>
   </w:abstractNum>
-  <w:abstractNum w:abstractNumId="57" w15:restartNumberingAfterBreak="0">
+  <w:abstractNum w:abstractNumId="62" w15:restartNumberingAfterBreak="0">
     <w:nsid w:val="468941D2"/>
     <w:multiLevelType w:val="multilevel"/>
     <w:tmpl w:val="7E9CB6AE"/>
@@ -16554,7 +18416,7 @@
       </w:rPr>
     </w:lvl>
   </w:abstractNum>
-  <w:abstractNum w:abstractNumId="58" w15:restartNumberingAfterBreak="0">
+  <w:abstractNum w:abstractNumId="63" w15:restartNumberingAfterBreak="0">
     <w:nsid w:val="4799057A"/>
     <w:multiLevelType w:val="multilevel"/>
     <w:tmpl w:val="7E587328"/>
@@ -16703,7 +18565,7 @@
       </w:rPr>
     </w:lvl>
   </w:abstractNum>
-  <w:abstractNum w:abstractNumId="59" w15:restartNumberingAfterBreak="0">
+  <w:abstractNum w:abstractNumId="64" w15:restartNumberingAfterBreak="0">
     <w:nsid w:val="48FF1878"/>
     <w:multiLevelType w:val="multilevel"/>
     <w:tmpl w:val="B5668B22"/>
@@ -16852,7 +18714,7 @@
       </w:rPr>
     </w:lvl>
   </w:abstractNum>
-  <w:abstractNum w:abstractNumId="60" w15:restartNumberingAfterBreak="0">
+  <w:abstractNum w:abstractNumId="65" w15:restartNumberingAfterBreak="0">
     <w:nsid w:val="49963ACD"/>
     <w:multiLevelType w:val="multilevel"/>
     <w:tmpl w:val="05BC6B86"/>
@@ -17001,7 +18863,7 @@
       </w:rPr>
     </w:lvl>
   </w:abstractNum>
-  <w:abstractNum w:abstractNumId="61" w15:restartNumberingAfterBreak="0">
+  <w:abstractNum w:abstractNumId="66" w15:restartNumberingAfterBreak="0">
     <w:nsid w:val="4C6A48F9"/>
     <w:multiLevelType w:val="multilevel"/>
     <w:tmpl w:val="68B67E0C"/>
@@ -17150,7 +19012,7 @@
       </w:rPr>
     </w:lvl>
   </w:abstractNum>
-  <w:abstractNum w:abstractNumId="62" w15:restartNumberingAfterBreak="0">
+  <w:abstractNum w:abstractNumId="67" w15:restartNumberingAfterBreak="0">
     <w:nsid w:val="50AB7416"/>
     <w:multiLevelType w:val="multilevel"/>
     <w:tmpl w:val="8B0CDA32"/>
@@ -17299,7 +19161,7 @@
       </w:rPr>
     </w:lvl>
   </w:abstractNum>
-  <w:abstractNum w:abstractNumId="63" w15:restartNumberingAfterBreak="0">
+  <w:abstractNum w:abstractNumId="68" w15:restartNumberingAfterBreak="0">
     <w:nsid w:val="52E30F60"/>
     <w:multiLevelType w:val="hybridMultilevel"/>
     <w:tmpl w:val="17CA1414"/>
@@ -17413,7 +19275,7 @@
       </w:rPr>
     </w:lvl>
   </w:abstractNum>
-  <w:abstractNum w:abstractNumId="64" w15:restartNumberingAfterBreak="0">
+  <w:abstractNum w:abstractNumId="69" w15:restartNumberingAfterBreak="0">
     <w:nsid w:val="56C74D49"/>
     <w:multiLevelType w:val="multilevel"/>
     <w:tmpl w:val="7E9CB6AE"/>
@@ -17562,7 +19424,7 @@
       </w:rPr>
     </w:lvl>
   </w:abstractNum>
-  <w:abstractNum w:abstractNumId="65" w15:restartNumberingAfterBreak="0">
+  <w:abstractNum w:abstractNumId="70" w15:restartNumberingAfterBreak="0">
     <w:nsid w:val="574658B8"/>
     <w:multiLevelType w:val="multilevel"/>
     <w:tmpl w:val="05BC6B86"/>
@@ -17711,7 +19573,7 @@
       </w:rPr>
     </w:lvl>
   </w:abstractNum>
-  <w:abstractNum w:abstractNumId="66" w15:restartNumberingAfterBreak="0">
+  <w:abstractNum w:abstractNumId="71" w15:restartNumberingAfterBreak="0">
     <w:nsid w:val="5913792D"/>
     <w:multiLevelType w:val="hybridMultilevel"/>
     <w:tmpl w:val="45426F60"/>
@@ -17824,7 +19686,7 @@
       </w:rPr>
     </w:lvl>
   </w:abstractNum>
-  <w:abstractNum w:abstractNumId="67" w15:restartNumberingAfterBreak="0">
+  <w:abstractNum w:abstractNumId="72" w15:restartNumberingAfterBreak="0">
     <w:nsid w:val="59887A49"/>
     <w:multiLevelType w:val="hybridMultilevel"/>
     <w:tmpl w:val="E8DCFB8E"/>
@@ -17913,7 +19775,7 @@
       </w:pPr>
     </w:lvl>
   </w:abstractNum>
-  <w:abstractNum w:abstractNumId="68" w15:restartNumberingAfterBreak="0">
+  <w:abstractNum w:abstractNumId="73" w15:restartNumberingAfterBreak="0">
     <w:nsid w:val="5D85081C"/>
     <w:multiLevelType w:val="multilevel"/>
     <w:tmpl w:val="963AD8F4"/>
@@ -18062,7 +19924,7 @@
       </w:rPr>
     </w:lvl>
   </w:abstractNum>
-  <w:abstractNum w:abstractNumId="69" w15:restartNumberingAfterBreak="0">
+  <w:abstractNum w:abstractNumId="74" w15:restartNumberingAfterBreak="0">
     <w:nsid w:val="5E6048A5"/>
     <w:multiLevelType w:val="multilevel"/>
     <w:tmpl w:val="05BC6B86"/>
@@ -18211,7 +20073,7 @@
       </w:rPr>
     </w:lvl>
   </w:abstractNum>
-  <w:abstractNum w:abstractNumId="70" w15:restartNumberingAfterBreak="0">
+  <w:abstractNum w:abstractNumId="75" w15:restartNumberingAfterBreak="0">
     <w:nsid w:val="5F98034A"/>
     <w:multiLevelType w:val="multilevel"/>
     <w:tmpl w:val="9F60C822"/>
@@ -18360,7 +20222,7 @@
       </w:rPr>
     </w:lvl>
   </w:abstractNum>
-  <w:abstractNum w:abstractNumId="71" w15:restartNumberingAfterBreak="0">
+  <w:abstractNum w:abstractNumId="76" w15:restartNumberingAfterBreak="0">
     <w:nsid w:val="6287179E"/>
     <w:multiLevelType w:val="hybridMultilevel"/>
     <w:tmpl w:val="A566C93C"/>
@@ -18474,7 +20336,7 @@
       </w:rPr>
     </w:lvl>
   </w:abstractNum>
-  <w:abstractNum w:abstractNumId="72" w15:restartNumberingAfterBreak="0">
+  <w:abstractNum w:abstractNumId="77" w15:restartNumberingAfterBreak="0">
     <w:nsid w:val="62E002AC"/>
     <w:multiLevelType w:val="multilevel"/>
     <w:tmpl w:val="05BC6B86"/>
@@ -18623,7 +20485,7 @@
       </w:rPr>
     </w:lvl>
   </w:abstractNum>
-  <w:abstractNum w:abstractNumId="73" w15:restartNumberingAfterBreak="0">
+  <w:abstractNum w:abstractNumId="78" w15:restartNumberingAfterBreak="0">
     <w:nsid w:val="640564E5"/>
     <w:multiLevelType w:val="multilevel"/>
     <w:tmpl w:val="EFD2F3D8"/>
@@ -18772,7 +20634,156 @@
       </w:rPr>
     </w:lvl>
   </w:abstractNum>
-  <w:abstractNum w:abstractNumId="74" w15:restartNumberingAfterBreak="0">
+  <w:abstractNum w:abstractNumId="79" w15:restartNumberingAfterBreak="0">
+    <w:nsid w:val="6494413C"/>
+    <w:multiLevelType w:val="multilevel"/>
+    <w:tmpl w:val="CCD468B0"/>
+    <w:lvl w:ilvl="0">
+      <w:start w:val="1"/>
+      <w:numFmt w:val="bullet"/>
+      <w:lvlText w:val=""/>
+      <w:lvlJc w:val="left"/>
+      <w:pPr>
+        <w:tabs>
+          <w:tab w:val="num" w:pos="720"/>
+        </w:tabs>
+        <w:ind w:left="720" w:hanging="360"/>
+      </w:pPr>
+      <w:rPr>
+        <w:rFonts w:ascii="Symbol" w:hAnsi="Symbol" w:hint="default"/>
+        <w:sz w:val="20"/>
+      </w:rPr>
+    </w:lvl>
+    <w:lvl w:ilvl="1" w:tentative="1">
+      <w:start w:val="1"/>
+      <w:numFmt w:val="bullet"/>
+      <w:lvlText w:val="o"/>
+      <w:lvlJc w:val="left"/>
+      <w:pPr>
+        <w:tabs>
+          <w:tab w:val="num" w:pos="1440"/>
+        </w:tabs>
+        <w:ind w:left="1440" w:hanging="360"/>
+      </w:pPr>
+      <w:rPr>
+        <w:rFonts w:ascii="Courier New" w:hAnsi="Courier New" w:hint="default"/>
+        <w:sz w:val="20"/>
+      </w:rPr>
+    </w:lvl>
+    <w:lvl w:ilvl="2" w:tentative="1">
+      <w:start w:val="1"/>
+      <w:numFmt w:val="bullet"/>
+      <w:lvlText w:val=""/>
+      <w:lvlJc w:val="left"/>
+      <w:pPr>
+        <w:tabs>
+          <w:tab w:val="num" w:pos="2160"/>
+        </w:tabs>
+        <w:ind w:left="2160" w:hanging="360"/>
+      </w:pPr>
+      <w:rPr>
+        <w:rFonts w:ascii="Wingdings" w:hAnsi="Wingdings" w:hint="default"/>
+        <w:sz w:val="20"/>
+      </w:rPr>
+    </w:lvl>
+    <w:lvl w:ilvl="3" w:tentative="1">
+      <w:start w:val="1"/>
+      <w:numFmt w:val="bullet"/>
+      <w:lvlText w:val=""/>
+      <w:lvlJc w:val="left"/>
+      <w:pPr>
+        <w:tabs>
+          <w:tab w:val="num" w:pos="2880"/>
+        </w:tabs>
+        <w:ind w:left="2880" w:hanging="360"/>
+      </w:pPr>
+      <w:rPr>
+        <w:rFonts w:ascii="Wingdings" w:hAnsi="Wingdings" w:hint="default"/>
+        <w:sz w:val="20"/>
+      </w:rPr>
+    </w:lvl>
+    <w:lvl w:ilvl="4" w:tentative="1">
+      <w:start w:val="1"/>
+      <w:numFmt w:val="bullet"/>
+      <w:lvlText w:val=""/>
+      <w:lvlJc w:val="left"/>
+      <w:pPr>
+        <w:tabs>
+          <w:tab w:val="num" w:pos="3600"/>
+        </w:tabs>
+        <w:ind w:left="3600" w:hanging="360"/>
+      </w:pPr>
+      <w:rPr>
+        <w:rFonts w:ascii="Wingdings" w:hAnsi="Wingdings" w:hint="default"/>
+        <w:sz w:val="20"/>
+      </w:rPr>
+    </w:lvl>
+    <w:lvl w:ilvl="5" w:tentative="1">
+      <w:start w:val="1"/>
+      <w:numFmt w:val="bullet"/>
+      <w:lvlText w:val=""/>
+      <w:lvlJc w:val="left"/>
+      <w:pPr>
+        <w:tabs>
+          <w:tab w:val="num" w:pos="4320"/>
+        </w:tabs>
+        <w:ind w:left="4320" w:hanging="360"/>
+      </w:pPr>
+      <w:rPr>
+        <w:rFonts w:ascii="Wingdings" w:hAnsi="Wingdings" w:hint="default"/>
+        <w:sz w:val="20"/>
+      </w:rPr>
+    </w:lvl>
+    <w:lvl w:ilvl="6" w:tentative="1">
+      <w:start w:val="1"/>
+      <w:numFmt w:val="bullet"/>
+      <w:lvlText w:val=""/>
+      <w:lvlJc w:val="left"/>
+      <w:pPr>
+        <w:tabs>
+          <w:tab w:val="num" w:pos="5040"/>
+        </w:tabs>
+        <w:ind w:left="5040" w:hanging="360"/>
+      </w:pPr>
+      <w:rPr>
+        <w:rFonts w:ascii="Wingdings" w:hAnsi="Wingdings" w:hint="default"/>
+        <w:sz w:val="20"/>
+      </w:rPr>
+    </w:lvl>
+    <w:lvl w:ilvl="7" w:tentative="1">
+      <w:start w:val="1"/>
+      <w:numFmt w:val="bullet"/>
+      <w:lvlText w:val=""/>
+      <w:lvlJc w:val="left"/>
+      <w:pPr>
+        <w:tabs>
+          <w:tab w:val="num" w:pos="5760"/>
+        </w:tabs>
+        <w:ind w:left="5760" w:hanging="360"/>
+      </w:pPr>
+      <w:rPr>
+        <w:rFonts w:ascii="Wingdings" w:hAnsi="Wingdings" w:hint="default"/>
+        <w:sz w:val="20"/>
+      </w:rPr>
+    </w:lvl>
+    <w:lvl w:ilvl="8" w:tentative="1">
+      <w:start w:val="1"/>
+      <w:numFmt w:val="bullet"/>
+      <w:lvlText w:val=""/>
+      <w:lvlJc w:val="left"/>
+      <w:pPr>
+        <w:tabs>
+          <w:tab w:val="num" w:pos="6480"/>
+        </w:tabs>
+        <w:ind w:left="6480" w:hanging="360"/>
+      </w:pPr>
+      <w:rPr>
+        <w:rFonts w:ascii="Wingdings" w:hAnsi="Wingdings" w:hint="default"/>
+        <w:sz w:val="20"/>
+      </w:rPr>
+    </w:lvl>
+  </w:abstractNum>
+  <w:abstractNum w:abstractNumId="80" w15:restartNumberingAfterBreak="0">
     <w:nsid w:val="6627317A"/>
     <w:multiLevelType w:val="hybridMultilevel"/>
     <w:tmpl w:val="8A6A85BA"/>
@@ -18885,7 +20896,7 @@
       </w:rPr>
     </w:lvl>
   </w:abstractNum>
-  <w:abstractNum w:abstractNumId="75" w15:restartNumberingAfterBreak="0">
+  <w:abstractNum w:abstractNumId="81" w15:restartNumberingAfterBreak="0">
     <w:nsid w:val="66A10912"/>
     <w:multiLevelType w:val="multilevel"/>
     <w:tmpl w:val="2B4AFB56"/>
@@ -19034,7 +21045,7 @@
       </w:rPr>
     </w:lvl>
   </w:abstractNum>
-  <w:abstractNum w:abstractNumId="76" w15:restartNumberingAfterBreak="0">
+  <w:abstractNum w:abstractNumId="82" w15:restartNumberingAfterBreak="0">
     <w:nsid w:val="68525C25"/>
     <w:multiLevelType w:val="multilevel"/>
     <w:tmpl w:val="05BC6B86"/>
@@ -19183,7 +21194,120 @@
       </w:rPr>
     </w:lvl>
   </w:abstractNum>
-  <w:abstractNum w:abstractNumId="77" w15:restartNumberingAfterBreak="0">
+  <w:abstractNum w:abstractNumId="83" w15:restartNumberingAfterBreak="0">
+    <w:nsid w:val="68C065B4"/>
+    <w:multiLevelType w:val="multilevel"/>
+    <w:tmpl w:val="DBFABC14"/>
+    <w:lvl w:ilvl="0">
+      <w:start w:val="1"/>
+      <w:numFmt w:val="decimal"/>
+      <w:lvlText w:val="%1."/>
+      <w:lvlJc w:val="left"/>
+      <w:pPr>
+        <w:tabs>
+          <w:tab w:val="num" w:pos="720"/>
+        </w:tabs>
+        <w:ind w:left="720" w:hanging="360"/>
+      </w:pPr>
+    </w:lvl>
+    <w:lvl w:ilvl="1" w:tentative="1">
+      <w:start w:val="1"/>
+      <w:numFmt w:val="decimal"/>
+      <w:lvlText w:val="%2."/>
+      <w:lvlJc w:val="left"/>
+      <w:pPr>
+        <w:tabs>
+          <w:tab w:val="num" w:pos="1440"/>
+        </w:tabs>
+        <w:ind w:left="1440" w:hanging="360"/>
+      </w:pPr>
+    </w:lvl>
+    <w:lvl w:ilvl="2" w:tentative="1">
+      <w:start w:val="1"/>
+      <w:numFmt w:val="decimal"/>
+      <w:lvlText w:val="%3."/>
+      <w:lvlJc w:val="left"/>
+      <w:pPr>
+        <w:tabs>
+          <w:tab w:val="num" w:pos="2160"/>
+        </w:tabs>
+        <w:ind w:left="2160" w:hanging="360"/>
+      </w:pPr>
+    </w:lvl>
+    <w:lvl w:ilvl="3" w:tentative="1">
+      <w:start w:val="1"/>
+      <w:numFmt w:val="decimal"/>
+      <w:lvlText w:val="%4."/>
+      <w:lvlJc w:val="left"/>
+      <w:pPr>
+        <w:tabs>
+          <w:tab w:val="num" w:pos="2880"/>
+        </w:tabs>
+        <w:ind w:left="2880" w:hanging="360"/>
+      </w:pPr>
+    </w:lvl>
+    <w:lvl w:ilvl="4" w:tentative="1">
+      <w:start w:val="1"/>
+      <w:numFmt w:val="decimal"/>
+      <w:lvlText w:val="%5."/>
+      <w:lvlJc w:val="left"/>
+      <w:pPr>
+        <w:tabs>
+          <w:tab w:val="num" w:pos="3600"/>
+        </w:tabs>
+        <w:ind w:left="3600" w:hanging="360"/>
+      </w:pPr>
+    </w:lvl>
+    <w:lvl w:ilvl="5" w:tentative="1">
+      <w:start w:val="1"/>
+      <w:numFmt w:val="decimal"/>
+      <w:lvlText w:val="%6."/>
+      <w:lvlJc w:val="left"/>
+      <w:pPr>
+        <w:tabs>
+          <w:tab w:val="num" w:pos="4320"/>
+        </w:tabs>
+        <w:ind w:left="4320" w:hanging="360"/>
+      </w:pPr>
+    </w:lvl>
+    <w:lvl w:ilvl="6" w:tentative="1">
+      <w:start w:val="1"/>
+      <w:numFmt w:val="decimal"/>
+      <w:lvlText w:val="%7."/>
+      <w:lvlJc w:val="left"/>
+      <w:pPr>
+        <w:tabs>
+          <w:tab w:val="num" w:pos="5040"/>
+        </w:tabs>
+        <w:ind w:left="5040" w:hanging="360"/>
+      </w:pPr>
+    </w:lvl>
+    <w:lvl w:ilvl="7" w:tentative="1">
+      <w:start w:val="1"/>
+      <w:numFmt w:val="decimal"/>
+      <w:lvlText w:val="%8."/>
+      <w:lvlJc w:val="left"/>
+      <w:pPr>
+        <w:tabs>
+          <w:tab w:val="num" w:pos="5760"/>
+        </w:tabs>
+        <w:ind w:left="5760" w:hanging="360"/>
+      </w:pPr>
+    </w:lvl>
+    <w:lvl w:ilvl="8" w:tentative="1">
+      <w:start w:val="1"/>
+      <w:numFmt w:val="decimal"/>
+      <w:lvlText w:val="%9."/>
+      <w:lvlJc w:val="left"/>
+      <w:pPr>
+        <w:tabs>
+          <w:tab w:val="num" w:pos="6480"/>
+        </w:tabs>
+        <w:ind w:left="6480" w:hanging="360"/>
+      </w:pPr>
+    </w:lvl>
+  </w:abstractNum>
+  <w:abstractNum w:abstractNumId="84" w15:restartNumberingAfterBreak="0">
     <w:nsid w:val="6C3D1C16"/>
     <w:multiLevelType w:val="multilevel"/>
     <w:tmpl w:val="5CD0F660"/>
@@ -19332,7 +21456,7 @@
       </w:rPr>
     </w:lvl>
   </w:abstractNum>
-  <w:abstractNum w:abstractNumId="78" w15:restartNumberingAfterBreak="0">
+  <w:abstractNum w:abstractNumId="85" w15:restartNumberingAfterBreak="0">
     <w:nsid w:val="6D174C7E"/>
     <w:multiLevelType w:val="multilevel"/>
     <w:tmpl w:val="05BC6B86"/>
@@ -19481,7 +21605,7 @@
       </w:rPr>
     </w:lvl>
   </w:abstractNum>
-  <w:abstractNum w:abstractNumId="79" w15:restartNumberingAfterBreak="0">
+  <w:abstractNum w:abstractNumId="86" w15:restartNumberingAfterBreak="0">
     <w:nsid w:val="6ED2311B"/>
     <w:multiLevelType w:val="hybridMultilevel"/>
     <w:tmpl w:val="14F8C7B4"/>
@@ -19594,7 +21718,7 @@
       </w:rPr>
     </w:lvl>
   </w:abstractNum>
-  <w:abstractNum w:abstractNumId="80" w15:restartNumberingAfterBreak="0">
+  <w:abstractNum w:abstractNumId="87" w15:restartNumberingAfterBreak="0">
     <w:nsid w:val="6F7B1626"/>
     <w:multiLevelType w:val="multilevel"/>
     <w:tmpl w:val="B7827BA8"/>
@@ -19725,7 +21849,7 @@
       </w:rPr>
     </w:lvl>
   </w:abstractNum>
-  <w:abstractNum w:abstractNumId="81" w15:restartNumberingAfterBreak="0">
+  <w:abstractNum w:abstractNumId="88" w15:restartNumberingAfterBreak="0">
     <w:nsid w:val="6FC0765B"/>
     <w:multiLevelType w:val="multilevel"/>
     <w:tmpl w:val="C7F48492"/>
@@ -19874,7 +21998,7 @@
       </w:rPr>
     </w:lvl>
   </w:abstractNum>
-  <w:abstractNum w:abstractNumId="82" w15:restartNumberingAfterBreak="0">
+  <w:abstractNum w:abstractNumId="89" w15:restartNumberingAfterBreak="0">
     <w:nsid w:val="71175DF4"/>
     <w:multiLevelType w:val="multilevel"/>
     <w:tmpl w:val="05BC6B86"/>
@@ -20023,7 +22147,7 @@
       </w:rPr>
     </w:lvl>
   </w:abstractNum>
-  <w:abstractNum w:abstractNumId="83" w15:restartNumberingAfterBreak="0">
+  <w:abstractNum w:abstractNumId="90" w15:restartNumberingAfterBreak="0">
     <w:nsid w:val="715E68B9"/>
     <w:multiLevelType w:val="multilevel"/>
     <w:tmpl w:val="B3B6E590"/>
@@ -20172,7 +22296,7 @@
       </w:rPr>
     </w:lvl>
   </w:abstractNum>
-  <w:abstractNum w:abstractNumId="84" w15:restartNumberingAfterBreak="0">
+  <w:abstractNum w:abstractNumId="91" w15:restartNumberingAfterBreak="0">
     <w:nsid w:val="71BC0419"/>
     <w:multiLevelType w:val="multilevel"/>
     <w:tmpl w:val="05BC6B86"/>
@@ -20321,7 +22445,7 @@
       </w:rPr>
     </w:lvl>
   </w:abstractNum>
-  <w:abstractNum w:abstractNumId="85" w15:restartNumberingAfterBreak="0">
+  <w:abstractNum w:abstractNumId="92" w15:restartNumberingAfterBreak="0">
     <w:nsid w:val="727F4583"/>
     <w:multiLevelType w:val="multilevel"/>
     <w:tmpl w:val="0A943E18"/>
@@ -20470,7 +22594,7 @@
       </w:rPr>
     </w:lvl>
   </w:abstractNum>
-  <w:abstractNum w:abstractNumId="86" w15:restartNumberingAfterBreak="0">
+  <w:abstractNum w:abstractNumId="93" w15:restartNumberingAfterBreak="0">
     <w:nsid w:val="73170088"/>
     <w:multiLevelType w:val="multilevel"/>
     <w:tmpl w:val="05BC6B86"/>
@@ -20619,7 +22743,7 @@
       </w:rPr>
     </w:lvl>
   </w:abstractNum>
-  <w:abstractNum w:abstractNumId="87" w15:restartNumberingAfterBreak="0">
+  <w:abstractNum w:abstractNumId="94" w15:restartNumberingAfterBreak="0">
     <w:nsid w:val="73985D8E"/>
     <w:multiLevelType w:val="multilevel"/>
     <w:tmpl w:val="7E9CB6AE"/>
@@ -20768,7 +22892,7 @@
       </w:rPr>
     </w:lvl>
   </w:abstractNum>
-  <w:abstractNum w:abstractNumId="88" w15:restartNumberingAfterBreak="0">
+  <w:abstractNum w:abstractNumId="95" w15:restartNumberingAfterBreak="0">
     <w:nsid w:val="73A12AFF"/>
     <w:multiLevelType w:val="multilevel"/>
     <w:tmpl w:val="488441A0"/>
@@ -20917,7 +23041,7 @@
       </w:rPr>
     </w:lvl>
   </w:abstractNum>
-  <w:abstractNum w:abstractNumId="89" w15:restartNumberingAfterBreak="0">
+  <w:abstractNum w:abstractNumId="96" w15:restartNumberingAfterBreak="0">
     <w:nsid w:val="789822D3"/>
     <w:multiLevelType w:val="multilevel"/>
     <w:tmpl w:val="05BC6B86"/>
@@ -21066,7 +23190,7 @@
       </w:rPr>
     </w:lvl>
   </w:abstractNum>
-  <w:abstractNum w:abstractNumId="90" w15:restartNumberingAfterBreak="0">
+  <w:abstractNum w:abstractNumId="97" w15:restartNumberingAfterBreak="0">
     <w:nsid w:val="78D025E3"/>
     <w:multiLevelType w:val="multilevel"/>
     <w:tmpl w:val="3BE6693A"/>
@@ -21215,7 +23339,7 @@
       </w:rPr>
     </w:lvl>
   </w:abstractNum>
-  <w:abstractNum w:abstractNumId="91" w15:restartNumberingAfterBreak="0">
+  <w:abstractNum w:abstractNumId="98" w15:restartNumberingAfterBreak="0">
     <w:nsid w:val="792964E1"/>
     <w:multiLevelType w:val="multilevel"/>
     <w:tmpl w:val="05BC6B86"/>
@@ -21364,7 +23488,7 @@
       </w:rPr>
     </w:lvl>
   </w:abstractNum>
-  <w:abstractNum w:abstractNumId="92" w15:restartNumberingAfterBreak="0">
+  <w:abstractNum w:abstractNumId="99" w15:restartNumberingAfterBreak="0">
     <w:nsid w:val="79366D74"/>
     <w:multiLevelType w:val="multilevel"/>
     <w:tmpl w:val="9856A03A"/>
@@ -21477,7 +23601,7 @@
       </w:pPr>
     </w:lvl>
   </w:abstractNum>
-  <w:abstractNum w:abstractNumId="93" w15:restartNumberingAfterBreak="0">
+  <w:abstractNum w:abstractNumId="100" w15:restartNumberingAfterBreak="0">
     <w:nsid w:val="79BA1C36"/>
     <w:multiLevelType w:val="hybridMultilevel"/>
     <w:tmpl w:val="0A1A0C22"/>
@@ -21591,7 +23715,7 @@
       </w:rPr>
     </w:lvl>
   </w:abstractNum>
-  <w:abstractNum w:abstractNumId="94" w15:restartNumberingAfterBreak="0">
+  <w:abstractNum w:abstractNumId="101" w15:restartNumberingAfterBreak="0">
     <w:nsid w:val="7A2123B3"/>
     <w:multiLevelType w:val="multilevel"/>
     <w:tmpl w:val="92788204"/>
@@ -21740,7 +23864,7 @@
       </w:rPr>
     </w:lvl>
   </w:abstractNum>
-  <w:abstractNum w:abstractNumId="95" w15:restartNumberingAfterBreak="0">
+  <w:abstractNum w:abstractNumId="102" w15:restartNumberingAfterBreak="0">
     <w:nsid w:val="7B2E5EC4"/>
     <w:multiLevelType w:val="multilevel"/>
     <w:tmpl w:val="7E9CB6AE"/>
@@ -21889,7 +24013,7 @@
       </w:rPr>
     </w:lvl>
   </w:abstractNum>
-  <w:abstractNum w:abstractNumId="96" w15:restartNumberingAfterBreak="0">
+  <w:abstractNum w:abstractNumId="103" w15:restartNumberingAfterBreak="0">
     <w:nsid w:val="7D7F49FF"/>
     <w:multiLevelType w:val="hybridMultilevel"/>
     <w:tmpl w:val="06FC3E90"/>
@@ -22002,7 +24126,7 @@
       </w:rPr>
     </w:lvl>
   </w:abstractNum>
-  <w:abstractNum w:abstractNumId="97" w15:restartNumberingAfterBreak="0">
+  <w:abstractNum w:abstractNumId="104" w15:restartNumberingAfterBreak="0">
     <w:nsid w:val="7E736661"/>
     <w:multiLevelType w:val="multilevel"/>
     <w:tmpl w:val="05BC6B86"/>
@@ -22152,298 +24276,319 @@
     </w:lvl>
   </w:abstractNum>
   <w:num w:numId="1" w16cid:durableId="938608090">
-    <w:abstractNumId w:val="16"/>
+    <w:abstractNumId w:val="18"/>
   </w:num>
   <w:num w:numId="2" w16cid:durableId="548499028">
-    <w:abstractNumId w:val="80"/>
+    <w:abstractNumId w:val="87"/>
   </w:num>
   <w:num w:numId="3" w16cid:durableId="164705768">
+    <w:abstractNumId w:val="68"/>
+  </w:num>
+  <w:num w:numId="4" w16cid:durableId="142820963">
+    <w:abstractNumId w:val="100"/>
+  </w:num>
+  <w:num w:numId="5" w16cid:durableId="827944061">
+    <w:abstractNumId w:val="93"/>
+  </w:num>
+  <w:num w:numId="6" w16cid:durableId="453523574">
     <w:abstractNumId w:val="63"/>
   </w:num>
-  <w:num w:numId="4" w16cid:durableId="142820963">
-    <w:abstractNumId w:val="93"/>
-  </w:num>
-  <w:num w:numId="5" w16cid:durableId="827944061">
-    <w:abstractNumId w:val="86"/>
-  </w:num>
-  <w:num w:numId="6" w16cid:durableId="453523574">
-    <w:abstractNumId w:val="58"/>
-  </w:num>
   <w:num w:numId="7" w16cid:durableId="1350134036">
-    <w:abstractNumId w:val="38"/>
+    <w:abstractNumId w:val="43"/>
   </w:num>
   <w:num w:numId="8" w16cid:durableId="344677915">
     <w:abstractNumId w:val="0"/>
   </w:num>
   <w:num w:numId="9" w16cid:durableId="632061883">
+    <w:abstractNumId w:val="84"/>
+  </w:num>
+  <w:num w:numId="10" w16cid:durableId="846138867">
+    <w:abstractNumId w:val="76"/>
+  </w:num>
+  <w:num w:numId="11" w16cid:durableId="328407510">
+    <w:abstractNumId w:val="12"/>
+  </w:num>
+  <w:num w:numId="12" w16cid:durableId="478226053">
+    <w:abstractNumId w:val="3"/>
+  </w:num>
+  <w:num w:numId="13" w16cid:durableId="409616897">
+    <w:abstractNumId w:val="71"/>
+  </w:num>
+  <w:num w:numId="14" w16cid:durableId="2003849598">
+    <w:abstractNumId w:val="19"/>
+  </w:num>
+  <w:num w:numId="15" w16cid:durableId="220754859">
+    <w:abstractNumId w:val="52"/>
+  </w:num>
+  <w:num w:numId="16" w16cid:durableId="858931692">
+    <w:abstractNumId w:val="33"/>
+  </w:num>
+  <w:num w:numId="17" w16cid:durableId="430778180">
+    <w:abstractNumId w:val="24"/>
+  </w:num>
+  <w:num w:numId="18" w16cid:durableId="1300644102">
+    <w:abstractNumId w:val="72"/>
+  </w:num>
+  <w:num w:numId="19" w16cid:durableId="871110391">
+    <w:abstractNumId w:val="30"/>
+  </w:num>
+  <w:num w:numId="20" w16cid:durableId="1221675499">
+    <w:abstractNumId w:val="60"/>
+  </w:num>
+  <w:num w:numId="21" w16cid:durableId="1657106815">
+    <w:abstractNumId w:val="86"/>
+  </w:num>
+  <w:num w:numId="22" w16cid:durableId="742610176">
+    <w:abstractNumId w:val="78"/>
+  </w:num>
+  <w:num w:numId="23" w16cid:durableId="842665978">
+    <w:abstractNumId w:val="75"/>
+  </w:num>
+  <w:num w:numId="24" w16cid:durableId="1526094089">
+    <w:abstractNumId w:val="69"/>
+  </w:num>
+  <w:num w:numId="25" w16cid:durableId="1672023149">
+    <w:abstractNumId w:val="80"/>
+  </w:num>
+  <w:num w:numId="26" w16cid:durableId="1811626304">
+    <w:abstractNumId w:val="102"/>
+  </w:num>
+  <w:num w:numId="27" w16cid:durableId="690568772">
+    <w:abstractNumId w:val="5"/>
+  </w:num>
+  <w:num w:numId="28" w16cid:durableId="561403073">
+    <w:abstractNumId w:val="47"/>
+  </w:num>
+  <w:num w:numId="29" w16cid:durableId="568342805">
+    <w:abstractNumId w:val="21"/>
+  </w:num>
+  <w:num w:numId="30" w16cid:durableId="847672035">
+    <w:abstractNumId w:val="50"/>
+  </w:num>
+  <w:num w:numId="31" w16cid:durableId="754084353">
+    <w:abstractNumId w:val="94"/>
+  </w:num>
+  <w:num w:numId="32" w16cid:durableId="1154106895">
+    <w:abstractNumId w:val="56"/>
+  </w:num>
+  <w:num w:numId="33" w16cid:durableId="1403405961">
+    <w:abstractNumId w:val="42"/>
+  </w:num>
+  <w:num w:numId="34" w16cid:durableId="1532835894">
+    <w:abstractNumId w:val="62"/>
+  </w:num>
+  <w:num w:numId="35" w16cid:durableId="1972662253">
+    <w:abstractNumId w:val="41"/>
+  </w:num>
+  <w:num w:numId="36" w16cid:durableId="1613781299">
+    <w:abstractNumId w:val="46"/>
+  </w:num>
+  <w:num w:numId="37" w16cid:durableId="243341398">
+    <w:abstractNumId w:val="58"/>
+  </w:num>
+  <w:num w:numId="38" w16cid:durableId="1032195466">
+    <w:abstractNumId w:val="27"/>
+  </w:num>
+  <w:num w:numId="39" w16cid:durableId="629553313">
+    <w:abstractNumId w:val="4"/>
+  </w:num>
+  <w:num w:numId="40" w16cid:durableId="991835613">
+    <w:abstractNumId w:val="35"/>
+  </w:num>
+  <w:num w:numId="41" w16cid:durableId="1763261404">
+    <w:abstractNumId w:val="91"/>
+  </w:num>
+  <w:num w:numId="42" w16cid:durableId="1537502495">
+    <w:abstractNumId w:val="16"/>
+  </w:num>
+  <w:num w:numId="43" w16cid:durableId="1293557236">
     <w:abstractNumId w:val="77"/>
   </w:num>
-  <w:num w:numId="10" w16cid:durableId="846138867">
-    <w:abstractNumId w:val="71"/>
+  <w:num w:numId="44" w16cid:durableId="1187210386">
+    <w:abstractNumId w:val="13"/>
   </w:num>
-  <w:num w:numId="11" w16cid:durableId="328407510">
+  <w:num w:numId="45" w16cid:durableId="43336062">
+    <w:abstractNumId w:val="39"/>
+  </w:num>
+  <w:num w:numId="46" w16cid:durableId="2083522416">
+    <w:abstractNumId w:val="96"/>
+  </w:num>
+  <w:num w:numId="47" w16cid:durableId="1255015001">
+    <w:abstractNumId w:val="54"/>
+  </w:num>
+  <w:num w:numId="48" w16cid:durableId="1410880822">
+    <w:abstractNumId w:val="57"/>
+  </w:num>
+  <w:num w:numId="49" w16cid:durableId="1549226345">
+    <w:abstractNumId w:val="104"/>
+  </w:num>
+  <w:num w:numId="50" w16cid:durableId="287052401">
+    <w:abstractNumId w:val="49"/>
+  </w:num>
+  <w:num w:numId="51" w16cid:durableId="284431709">
+    <w:abstractNumId w:val="53"/>
+  </w:num>
+  <w:num w:numId="52" w16cid:durableId="1722947615">
+    <w:abstractNumId w:val="15"/>
+  </w:num>
+  <w:num w:numId="53" w16cid:durableId="881360098">
+    <w:abstractNumId w:val="65"/>
+  </w:num>
+  <w:num w:numId="54" w16cid:durableId="1857647288">
+    <w:abstractNumId w:val="74"/>
+  </w:num>
+  <w:num w:numId="55" w16cid:durableId="1949507348">
+    <w:abstractNumId w:val="98"/>
+  </w:num>
+  <w:num w:numId="56" w16cid:durableId="1278024174">
+    <w:abstractNumId w:val="82"/>
+  </w:num>
+  <w:num w:numId="57" w16cid:durableId="576092814">
+    <w:abstractNumId w:val="85"/>
+  </w:num>
+  <w:num w:numId="58" w16cid:durableId="1028025458">
+    <w:abstractNumId w:val="28"/>
+  </w:num>
+  <w:num w:numId="59" w16cid:durableId="1617907902">
+    <w:abstractNumId w:val="70"/>
+  </w:num>
+  <w:num w:numId="60" w16cid:durableId="1503427183">
+    <w:abstractNumId w:val="48"/>
+  </w:num>
+  <w:num w:numId="61" w16cid:durableId="2045865623">
+    <w:abstractNumId w:val="89"/>
+  </w:num>
+  <w:num w:numId="62" w16cid:durableId="1042902181">
+    <w:abstractNumId w:val="90"/>
+  </w:num>
+  <w:num w:numId="63" w16cid:durableId="1835992424">
+    <w:abstractNumId w:val="55"/>
+  </w:num>
+  <w:num w:numId="64" w16cid:durableId="22748447">
+    <w:abstractNumId w:val="45"/>
+  </w:num>
+  <w:num w:numId="65" w16cid:durableId="1677731110">
+    <w:abstractNumId w:val="81"/>
+  </w:num>
+  <w:num w:numId="66" w16cid:durableId="142083839">
+    <w:abstractNumId w:val="64"/>
+  </w:num>
+  <w:num w:numId="67" w16cid:durableId="1407073032">
+    <w:abstractNumId w:val="7"/>
+  </w:num>
+  <w:num w:numId="68" w16cid:durableId="823934826">
+    <w:abstractNumId w:val="67"/>
+  </w:num>
+  <w:num w:numId="69" w16cid:durableId="367947597">
+    <w:abstractNumId w:val="2"/>
+  </w:num>
+  <w:num w:numId="70" w16cid:durableId="1526289022">
+    <w:abstractNumId w:val="44"/>
+  </w:num>
+  <w:num w:numId="71" w16cid:durableId="1415276230">
+    <w:abstractNumId w:val="10"/>
+  </w:num>
+  <w:num w:numId="72" w16cid:durableId="654528522">
     <w:abstractNumId w:val="11"/>
   </w:num>
-  <w:num w:numId="12" w16cid:durableId="478226053">
-    <w:abstractNumId w:val="2"/>
+  <w:num w:numId="73" w16cid:durableId="1399278234">
+    <w:abstractNumId w:val="92"/>
   </w:num>
-  <w:num w:numId="13" w16cid:durableId="409616897">
+  <w:num w:numId="74" w16cid:durableId="1944141593">
+    <w:abstractNumId w:val="38"/>
+  </w:num>
+  <w:num w:numId="75" w16cid:durableId="102113267">
+    <w:abstractNumId w:val="95"/>
+  </w:num>
+  <w:num w:numId="76" w16cid:durableId="523444357">
+    <w:abstractNumId w:val="88"/>
+  </w:num>
+  <w:num w:numId="77" w16cid:durableId="862939821">
+    <w:abstractNumId w:val="59"/>
+  </w:num>
+  <w:num w:numId="78" w16cid:durableId="43994218">
     <w:abstractNumId w:val="66"/>
   </w:num>
-  <w:num w:numId="14" w16cid:durableId="2003849598">
+  <w:num w:numId="79" w16cid:durableId="1218054649">
+    <w:abstractNumId w:val="51"/>
+  </w:num>
+  <w:num w:numId="80" w16cid:durableId="1979219256">
+    <w:abstractNumId w:val="61"/>
+  </w:num>
+  <w:num w:numId="81" w16cid:durableId="1246065679">
+    <w:abstractNumId w:val="32"/>
+  </w:num>
+  <w:num w:numId="82" w16cid:durableId="1661543809">
+    <w:abstractNumId w:val="29"/>
+  </w:num>
+  <w:num w:numId="83" w16cid:durableId="887300365">
+    <w:abstractNumId w:val="99"/>
+  </w:num>
+  <w:num w:numId="84" w16cid:durableId="1981377267">
+    <w:abstractNumId w:val="6"/>
+  </w:num>
+  <w:num w:numId="85" w16cid:durableId="1255818804">
+    <w:abstractNumId w:val="37"/>
+  </w:num>
+  <w:num w:numId="86" w16cid:durableId="1105231176">
+    <w:abstractNumId w:val="9"/>
+  </w:num>
+  <w:num w:numId="87" w16cid:durableId="869489548">
+    <w:abstractNumId w:val="97"/>
+  </w:num>
+  <w:num w:numId="88" w16cid:durableId="1672099963">
+    <w:abstractNumId w:val="73"/>
+  </w:num>
+  <w:num w:numId="89" w16cid:durableId="2008243930">
+    <w:abstractNumId w:val="8"/>
+  </w:num>
+  <w:num w:numId="90" w16cid:durableId="637295588">
+    <w:abstractNumId w:val="26"/>
+  </w:num>
+  <w:num w:numId="91" w16cid:durableId="2100759025">
+    <w:abstractNumId w:val="25"/>
+  </w:num>
+  <w:num w:numId="92" w16cid:durableId="2020621035">
+    <w:abstractNumId w:val="103"/>
+  </w:num>
+  <w:num w:numId="93" w16cid:durableId="188613863">
+    <w:abstractNumId w:val="20"/>
+  </w:num>
+  <w:num w:numId="94" w16cid:durableId="1855995938">
     <w:abstractNumId w:val="17"/>
   </w:num>
-  <w:num w:numId="15" w16cid:durableId="220754859">
-    <w:abstractNumId w:val="47"/>
-  </w:num>
-  <w:num w:numId="16" w16cid:durableId="858931692">
-    <w:abstractNumId w:val="30"/>
-  </w:num>
-  <w:num w:numId="17" w16cid:durableId="430778180">
+  <w:num w:numId="95" w16cid:durableId="1381055900">
     <w:abstractNumId w:val="22"/>
   </w:num>
-  <w:num w:numId="18" w16cid:durableId="1300644102">
-    <w:abstractNumId w:val="67"/>
+  <w:num w:numId="96" w16cid:durableId="1813210437">
+    <w:abstractNumId w:val="34"/>
   </w:num>
-  <w:num w:numId="19" w16cid:durableId="871110391">
-    <w:abstractNumId w:val="28"/>
+  <w:num w:numId="97" w16cid:durableId="1024986494">
+    <w:abstractNumId w:val="101"/>
   </w:num>
-  <w:num w:numId="20" w16cid:durableId="1221675499">
-    <w:abstractNumId w:val="55"/>
+  <w:num w:numId="98" w16cid:durableId="1495603385">
+    <w:abstractNumId w:val="23"/>
   </w:num>
-  <w:num w:numId="21" w16cid:durableId="1657106815">
+  <w:num w:numId="99" w16cid:durableId="855114367">
+    <w:abstractNumId w:val="1"/>
+  </w:num>
+  <w:num w:numId="100" w16cid:durableId="1257401268">
     <w:abstractNumId w:val="79"/>
   </w:num>
-  <w:num w:numId="22" w16cid:durableId="742610176">
-    <w:abstractNumId w:val="73"/>
+  <w:num w:numId="101" w16cid:durableId="1590650612">
+    <w:abstractNumId w:val="31"/>
   </w:num>
-  <w:num w:numId="23" w16cid:durableId="842665978">
-    <w:abstractNumId w:val="70"/>
+  <w:num w:numId="102" w16cid:durableId="1663391110">
+    <w:abstractNumId w:val="83"/>
   </w:num>
-  <w:num w:numId="24" w16cid:durableId="1526094089">
-    <w:abstractNumId w:val="64"/>
-  </w:num>
-  <w:num w:numId="25" w16cid:durableId="1672023149">
-    <w:abstractNumId w:val="74"/>
-  </w:num>
-  <w:num w:numId="26" w16cid:durableId="1811626304">
-    <w:abstractNumId w:val="95"/>
-  </w:num>
-  <w:num w:numId="27" w16cid:durableId="690568772">
-    <w:abstractNumId w:val="4"/>
-  </w:num>
-  <w:num w:numId="28" w16cid:durableId="561403073">
-    <w:abstractNumId w:val="42"/>
-  </w:num>
-  <w:num w:numId="29" w16cid:durableId="568342805">
-    <w:abstractNumId w:val="19"/>
-  </w:num>
-  <w:num w:numId="30" w16cid:durableId="847672035">
-    <w:abstractNumId w:val="45"/>
-  </w:num>
-  <w:num w:numId="31" w16cid:durableId="754084353">
-    <w:abstractNumId w:val="87"/>
-  </w:num>
-  <w:num w:numId="32" w16cid:durableId="1154106895">
-    <w:abstractNumId w:val="51"/>
-  </w:num>
-  <w:num w:numId="33" w16cid:durableId="1403405961">
-    <w:abstractNumId w:val="37"/>
-  </w:num>
-  <w:num w:numId="34" w16cid:durableId="1532835894">
-    <w:abstractNumId w:val="57"/>
-  </w:num>
-  <w:num w:numId="35" w16cid:durableId="1972662253">
+  <w:num w:numId="103" w16cid:durableId="954290218">
     <w:abstractNumId w:val="36"/>
   </w:num>
-  <w:num w:numId="36" w16cid:durableId="1613781299">
-    <w:abstractNumId w:val="41"/>
-  </w:num>
-  <w:num w:numId="37" w16cid:durableId="243341398">
-    <w:abstractNumId w:val="53"/>
-  </w:num>
-  <w:num w:numId="38" w16cid:durableId="1032195466">
-    <w:abstractNumId w:val="25"/>
-  </w:num>
-  <w:num w:numId="39" w16cid:durableId="629553313">
-    <w:abstractNumId w:val="3"/>
-  </w:num>
-  <w:num w:numId="40" w16cid:durableId="991835613">
-    <w:abstractNumId w:val="32"/>
-  </w:num>
-  <w:num w:numId="41" w16cid:durableId="1763261404">
-    <w:abstractNumId w:val="84"/>
-  </w:num>
-  <w:num w:numId="42" w16cid:durableId="1537502495">
+  <w:num w:numId="104" w16cid:durableId="286395873">
     <w:abstractNumId w:val="14"/>
   </w:num>
-  <w:num w:numId="43" w16cid:durableId="1293557236">
-    <w:abstractNumId w:val="72"/>
-  </w:num>
-  <w:num w:numId="44" w16cid:durableId="1187210386">
-    <w:abstractNumId w:val="12"/>
-  </w:num>
-  <w:num w:numId="45" w16cid:durableId="43336062">
-    <w:abstractNumId w:val="35"/>
-  </w:num>
-  <w:num w:numId="46" w16cid:durableId="2083522416">
-    <w:abstractNumId w:val="89"/>
-  </w:num>
-  <w:num w:numId="47" w16cid:durableId="1255015001">
-    <w:abstractNumId w:val="49"/>
-  </w:num>
-  <w:num w:numId="48" w16cid:durableId="1410880822">
-    <w:abstractNumId w:val="52"/>
-  </w:num>
-  <w:num w:numId="49" w16cid:durableId="1549226345">
-    <w:abstractNumId w:val="97"/>
-  </w:num>
-  <w:num w:numId="50" w16cid:durableId="287052401">
-    <w:abstractNumId w:val="44"/>
-  </w:num>
-  <w:num w:numId="51" w16cid:durableId="284431709">
-    <w:abstractNumId w:val="48"/>
-  </w:num>
-  <w:num w:numId="52" w16cid:durableId="1722947615">
-    <w:abstractNumId w:val="13"/>
-  </w:num>
-  <w:num w:numId="53" w16cid:durableId="881360098">
-    <w:abstractNumId w:val="60"/>
-  </w:num>
-  <w:num w:numId="54" w16cid:durableId="1857647288">
-    <w:abstractNumId w:val="69"/>
-  </w:num>
-  <w:num w:numId="55" w16cid:durableId="1949507348">
-    <w:abstractNumId w:val="91"/>
-  </w:num>
-  <w:num w:numId="56" w16cid:durableId="1278024174">
-    <w:abstractNumId w:val="76"/>
-  </w:num>
-  <w:num w:numId="57" w16cid:durableId="576092814">
-    <w:abstractNumId w:val="78"/>
-  </w:num>
-  <w:num w:numId="58" w16cid:durableId="1028025458">
-    <w:abstractNumId w:val="26"/>
-  </w:num>
-  <w:num w:numId="59" w16cid:durableId="1617907902">
-    <w:abstractNumId w:val="65"/>
-  </w:num>
-  <w:num w:numId="60" w16cid:durableId="1503427183">
-    <w:abstractNumId w:val="43"/>
-  </w:num>
-  <w:num w:numId="61" w16cid:durableId="2045865623">
-    <w:abstractNumId w:val="82"/>
-  </w:num>
-  <w:num w:numId="62" w16cid:durableId="1042902181">
-    <w:abstractNumId w:val="83"/>
-  </w:num>
-  <w:num w:numId="63" w16cid:durableId="1835992424">
-    <w:abstractNumId w:val="50"/>
-  </w:num>
-  <w:num w:numId="64" w16cid:durableId="22748447">
+  <w:num w:numId="105" w16cid:durableId="420757967">
     <w:abstractNumId w:val="40"/>
-  </w:num>
-  <w:num w:numId="65" w16cid:durableId="1677731110">
-    <w:abstractNumId w:val="75"/>
-  </w:num>
-  <w:num w:numId="66" w16cid:durableId="142083839">
-    <w:abstractNumId w:val="59"/>
-  </w:num>
-  <w:num w:numId="67" w16cid:durableId="1407073032">
-    <w:abstractNumId w:val="6"/>
-  </w:num>
-  <w:num w:numId="68" w16cid:durableId="823934826">
-    <w:abstractNumId w:val="62"/>
-  </w:num>
-  <w:num w:numId="69" w16cid:durableId="367947597">
-    <w:abstractNumId w:val="1"/>
-  </w:num>
-  <w:num w:numId="70" w16cid:durableId="1526289022">
-    <w:abstractNumId w:val="39"/>
-  </w:num>
-  <w:num w:numId="71" w16cid:durableId="1415276230">
-    <w:abstractNumId w:val="9"/>
-  </w:num>
-  <w:num w:numId="72" w16cid:durableId="654528522">
-    <w:abstractNumId w:val="10"/>
-  </w:num>
-  <w:num w:numId="73" w16cid:durableId="1399278234">
-    <w:abstractNumId w:val="85"/>
-  </w:num>
-  <w:num w:numId="74" w16cid:durableId="1944141593">
-    <w:abstractNumId w:val="34"/>
-  </w:num>
-  <w:num w:numId="75" w16cid:durableId="102113267">
-    <w:abstractNumId w:val="88"/>
-  </w:num>
-  <w:num w:numId="76" w16cid:durableId="523444357">
-    <w:abstractNumId w:val="81"/>
-  </w:num>
-  <w:num w:numId="77" w16cid:durableId="862939821">
-    <w:abstractNumId w:val="54"/>
-  </w:num>
-  <w:num w:numId="78" w16cid:durableId="43994218">
-    <w:abstractNumId w:val="61"/>
-  </w:num>
-  <w:num w:numId="79" w16cid:durableId="1218054649">
-    <w:abstractNumId w:val="46"/>
-  </w:num>
-  <w:num w:numId="80" w16cid:durableId="1979219256">
-    <w:abstractNumId w:val="56"/>
-  </w:num>
-  <w:num w:numId="81" w16cid:durableId="1246065679">
-    <w:abstractNumId w:val="29"/>
-  </w:num>
-  <w:num w:numId="82" w16cid:durableId="1661543809">
-    <w:abstractNumId w:val="27"/>
-  </w:num>
-  <w:num w:numId="83" w16cid:durableId="887300365">
-    <w:abstractNumId w:val="92"/>
-  </w:num>
-  <w:num w:numId="84" w16cid:durableId="1981377267">
-    <w:abstractNumId w:val="5"/>
-  </w:num>
-  <w:num w:numId="85" w16cid:durableId="1255818804">
-    <w:abstractNumId w:val="33"/>
-  </w:num>
-  <w:num w:numId="86" w16cid:durableId="1105231176">
-    <w:abstractNumId w:val="8"/>
-  </w:num>
-  <w:num w:numId="87" w16cid:durableId="869489548">
-    <w:abstractNumId w:val="90"/>
-  </w:num>
-  <w:num w:numId="88" w16cid:durableId="1672099963">
-    <w:abstractNumId w:val="68"/>
-  </w:num>
-  <w:num w:numId="89" w16cid:durableId="2008243930">
-    <w:abstractNumId w:val="7"/>
-  </w:num>
-  <w:num w:numId="90" w16cid:durableId="637295588">
-    <w:abstractNumId w:val="24"/>
-  </w:num>
-  <w:num w:numId="91" w16cid:durableId="2100759025">
-    <w:abstractNumId w:val="23"/>
-  </w:num>
-  <w:num w:numId="92" w16cid:durableId="2020621035">
-    <w:abstractNumId w:val="96"/>
-  </w:num>
-  <w:num w:numId="93" w16cid:durableId="188613863">
-    <w:abstractNumId w:val="18"/>
-  </w:num>
-  <w:num w:numId="94" w16cid:durableId="1855995938">
-    <w:abstractNumId w:val="15"/>
-  </w:num>
-  <w:num w:numId="95" w16cid:durableId="1381055900">
-    <w:abstractNumId w:val="20"/>
-  </w:num>
-  <w:num w:numId="96" w16cid:durableId="1813210437">
-    <w:abstractNumId w:val="31"/>
-  </w:num>
-  <w:num w:numId="97" w16cid:durableId="1024986494">
-    <w:abstractNumId w:val="94"/>
-  </w:num>
-  <w:num w:numId="98" w16cid:durableId="1495603385">
-    <w:abstractNumId w:val="21"/>
   </w:num>
 </w:numbering>
 </file>
@@ -23062,6 +25207,7 @@
   <w:style w:type="character" w:default="1" w:styleId="DefaultParagraphFont">
     <w:name w:val="Default Paragraph Font"/>
     <w:uiPriority w:val="1"/>
+    <w:semiHidden/>
     <w:unhideWhenUsed/>
   </w:style>
   <w:style w:type="table" w:default="1" w:styleId="TableNormal">

</xml_diff>